<commit_message>
Update telcopro liens hypertextes.docx
</commit_message>
<xml_diff>
--- a/telcopro liens hypertextes.docx
+++ b/telcopro liens hypertextes.docx
@@ -28,10 +28,10 @@
         <w:tblLook w:val="04A0"/>
       </w:tblPr>
       <w:tblGrid>
-        <w:gridCol w:w="6616"/>
-        <w:gridCol w:w="2510"/>
-        <w:gridCol w:w="2658"/>
-        <w:gridCol w:w="3525"/>
+        <w:gridCol w:w="7522"/>
+        <w:gridCol w:w="2349"/>
+        <w:gridCol w:w="2400"/>
+        <w:gridCol w:w="3038"/>
       </w:tblGrid>
       <w:tr>
         <w:tc>
@@ -217,7 +217,25 @@
                 <w:sz w:val="24"/>
                 <w:szCs w:val="24"/>
               </w:rPr>
-              <w:t>http://localhost:8080/stocks</w:t>
+              <w:t>http://localhost</w:t>
+            </w:r>
+            <w:r>
+              <w:rPr>
+                <w:rFonts w:ascii="Times New Roman" w:hAnsi="Times New Roman" w:cs="Times New Roman"/>
+                <w:b/>
+                <w:sz w:val="24"/>
+                <w:szCs w:val="24"/>
+              </w:rPr>
+              <w:t>:8080/telcopro</w:t>
+            </w:r>
+            <w:r>
+              <w:rPr>
+                <w:rFonts w:ascii="Times New Roman" w:hAnsi="Times New Roman" w:cs="Times New Roman"/>
+                <w:b/>
+                <w:sz w:val="24"/>
+                <w:szCs w:val="24"/>
+              </w:rPr>
+              <w:t>/stocks</w:t>
             </w:r>
           </w:p>
         </w:tc>
@@ -332,7 +350,25 @@
                 <w:sz w:val="24"/>
                 <w:szCs w:val="24"/>
               </w:rPr>
-              <w:t>http://localhost:8080/stocks</w:t>
+              <w:t>http://localhost</w:t>
+            </w:r>
+            <w:r>
+              <w:rPr>
+                <w:rFonts w:ascii="Times New Roman" w:hAnsi="Times New Roman" w:cs="Times New Roman"/>
+                <w:b/>
+                <w:sz w:val="24"/>
+                <w:szCs w:val="24"/>
+              </w:rPr>
+              <w:t>:8080/telcopro</w:t>
+            </w:r>
+            <w:r>
+              <w:rPr>
+                <w:rFonts w:ascii="Times New Roman" w:hAnsi="Times New Roman" w:cs="Times New Roman"/>
+                <w:b/>
+                <w:sz w:val="24"/>
+                <w:szCs w:val="24"/>
+              </w:rPr>
+              <w:t>/stocks</w:t>
             </w:r>
             <w:r>
               <w:rPr>
@@ -474,7 +510,27 @@
                 <w:szCs w:val="24"/>
                 <w:lang w:val="en-US"/>
               </w:rPr>
-              <w:t>http://localhost:8080/stocks</w:t>
+              <w:t>http://localhost</w:t>
+            </w:r>
+            <w:r>
+              <w:rPr>
+                <w:rFonts w:ascii="Times New Roman" w:hAnsi="Times New Roman" w:cs="Times New Roman"/>
+                <w:b/>
+                <w:sz w:val="24"/>
+                <w:szCs w:val="24"/>
+                <w:lang w:val="en-US"/>
+              </w:rPr>
+              <w:t>:8080/telcopro</w:t>
+            </w:r>
+            <w:r>
+              <w:rPr>
+                <w:rFonts w:ascii="Times New Roman" w:hAnsi="Times New Roman" w:cs="Times New Roman"/>
+                <w:b/>
+                <w:sz w:val="24"/>
+                <w:szCs w:val="24"/>
+                <w:lang w:val="en-US"/>
+              </w:rPr>
+              <w:t>/stocks</w:t>
             </w:r>
             <w:r>
               <w:rPr>
@@ -609,7 +665,27 @@
                 <w:szCs w:val="24"/>
                 <w:lang w:val="en-US"/>
               </w:rPr>
-              <w:t>http://localhost:8080/stocks</w:t>
+              <w:t>http://localhost</w:t>
+            </w:r>
+            <w:r>
+              <w:rPr>
+                <w:rFonts w:ascii="Times New Roman" w:hAnsi="Times New Roman" w:cs="Times New Roman"/>
+                <w:b/>
+                <w:sz w:val="24"/>
+                <w:szCs w:val="24"/>
+                <w:lang w:val="en-US"/>
+              </w:rPr>
+              <w:t>:8080/telcopro</w:t>
+            </w:r>
+            <w:r>
+              <w:rPr>
+                <w:rFonts w:ascii="Times New Roman" w:hAnsi="Times New Roman" w:cs="Times New Roman"/>
+                <w:b/>
+                <w:sz w:val="24"/>
+                <w:szCs w:val="24"/>
+                <w:lang w:val="en-US"/>
+              </w:rPr>
+              <w:t>/stocks</w:t>
             </w:r>
             <w:r>
               <w:rPr>
@@ -742,7 +818,25 @@
                 <w:sz w:val="24"/>
                 <w:szCs w:val="24"/>
               </w:rPr>
-              <w:t>http://localhost:8080/stocks</w:t>
+              <w:t>http://localhost</w:t>
+            </w:r>
+            <w:r>
+              <w:rPr>
+                <w:rFonts w:ascii="Times New Roman" w:hAnsi="Times New Roman" w:cs="Times New Roman"/>
+                <w:b/>
+                <w:sz w:val="24"/>
+                <w:szCs w:val="24"/>
+              </w:rPr>
+              <w:t>:8080/telcopro</w:t>
+            </w:r>
+            <w:r>
+              <w:rPr>
+                <w:rFonts w:ascii="Times New Roman" w:hAnsi="Times New Roman" w:cs="Times New Roman"/>
+                <w:b/>
+                <w:sz w:val="24"/>
+                <w:szCs w:val="24"/>
+              </w:rPr>
+              <w:t>/stocks</w:t>
             </w:r>
             <w:r>
               <w:rPr>
@@ -905,7 +999,25 @@
                 <w:sz w:val="24"/>
                 <w:szCs w:val="24"/>
               </w:rPr>
-              <w:t>http://localhost:8080/stocks</w:t>
+              <w:t>http://localhost</w:t>
+            </w:r>
+            <w:r>
+              <w:rPr>
+                <w:rFonts w:ascii="Times New Roman" w:hAnsi="Times New Roman" w:cs="Times New Roman"/>
+                <w:b/>
+                <w:sz w:val="24"/>
+                <w:szCs w:val="24"/>
+              </w:rPr>
+              <w:t>:8080/telcopro</w:t>
+            </w:r>
+            <w:r>
+              <w:rPr>
+                <w:rFonts w:ascii="Times New Roman" w:hAnsi="Times New Roman" w:cs="Times New Roman"/>
+                <w:b/>
+                <w:sz w:val="24"/>
+                <w:szCs w:val="24"/>
+              </w:rPr>
+              <w:t>/stocks</w:t>
             </w:r>
             <w:r>
               <w:rPr>
@@ -1044,7 +1156,27 @@
                 <w:szCs w:val="24"/>
                 <w:lang w:val="en-US"/>
               </w:rPr>
-              <w:t>http://localhost:8080/stocks/ app-colors /search</w:t>
+              <w:t>http://localhost</w:t>
+            </w:r>
+            <w:r>
+              <w:rPr>
+                <w:rFonts w:ascii="Times New Roman" w:hAnsi="Times New Roman" w:cs="Times New Roman"/>
+                <w:b/>
+                <w:sz w:val="24"/>
+                <w:szCs w:val="24"/>
+                <w:lang w:val="en-US"/>
+              </w:rPr>
+              <w:t>:8080/telcopro</w:t>
+            </w:r>
+            <w:r>
+              <w:rPr>
+                <w:rFonts w:ascii="Times New Roman" w:hAnsi="Times New Roman" w:cs="Times New Roman"/>
+                <w:b/>
+                <w:sz w:val="24"/>
+                <w:szCs w:val="24"/>
+                <w:lang w:val="en-US"/>
+              </w:rPr>
+              <w:t>/stocks/ app-colors /search</w:t>
             </w:r>
           </w:p>
         </w:tc>
@@ -1218,7 +1350,25 @@
                 <w:sz w:val="24"/>
                 <w:szCs w:val="24"/>
               </w:rPr>
-              <w:t>http://localhost:8080/stocks</w:t>
+              <w:t>http://localhost</w:t>
+            </w:r>
+            <w:r>
+              <w:rPr>
+                <w:rFonts w:ascii="Times New Roman" w:hAnsi="Times New Roman" w:cs="Times New Roman"/>
+                <w:b/>
+                <w:sz w:val="24"/>
+                <w:szCs w:val="24"/>
+              </w:rPr>
+              <w:t>:8080/telcopro</w:t>
+            </w:r>
+            <w:r>
+              <w:rPr>
+                <w:rFonts w:ascii="Times New Roman" w:hAnsi="Times New Roman" w:cs="Times New Roman"/>
+                <w:b/>
+                <w:sz w:val="24"/>
+                <w:szCs w:val="24"/>
+              </w:rPr>
+              <w:t>/stocks</w:t>
             </w:r>
             <w:r>
               <w:rPr>
@@ -1352,7 +1502,26 @@
                 <w:sz w:val="24"/>
                 <w:szCs w:val="24"/>
               </w:rPr>
-              <w:t>http://localhost:8080/stocks</w:t>
+              <w:lastRenderedPageBreak/>
+              <w:t>http://localhost</w:t>
+            </w:r>
+            <w:r>
+              <w:rPr>
+                <w:rFonts w:ascii="Times New Roman" w:hAnsi="Times New Roman" w:cs="Times New Roman"/>
+                <w:b/>
+                <w:sz w:val="24"/>
+                <w:szCs w:val="24"/>
+              </w:rPr>
+              <w:t>:8080/telcopro</w:t>
+            </w:r>
+            <w:r>
+              <w:rPr>
+                <w:rFonts w:ascii="Times New Roman" w:hAnsi="Times New Roman" w:cs="Times New Roman"/>
+                <w:b/>
+                <w:sz w:val="24"/>
+                <w:szCs w:val="24"/>
+              </w:rPr>
+              <w:t>/stocks</w:t>
             </w:r>
             <w:r>
               <w:rPr>
@@ -1487,7 +1656,25 @@
                 <w:sz w:val="24"/>
                 <w:szCs w:val="24"/>
               </w:rPr>
-              <w:t>http://localhost:8080/stocks</w:t>
+              <w:t>http://localhost</w:t>
+            </w:r>
+            <w:r>
+              <w:rPr>
+                <w:rFonts w:ascii="Times New Roman" w:hAnsi="Times New Roman" w:cs="Times New Roman"/>
+                <w:b/>
+                <w:sz w:val="24"/>
+                <w:szCs w:val="24"/>
+              </w:rPr>
+              <w:t>:8080/telcopro</w:t>
+            </w:r>
+            <w:r>
+              <w:rPr>
+                <w:rFonts w:ascii="Times New Roman" w:hAnsi="Times New Roman" w:cs="Times New Roman"/>
+                <w:b/>
+                <w:sz w:val="24"/>
+                <w:szCs w:val="24"/>
+              </w:rPr>
+              <w:t>/stocks</w:t>
             </w:r>
             <w:r>
               <w:rPr>
@@ -1652,7 +1839,6 @@
                 <w:sz w:val="24"/>
                 <w:szCs w:val="24"/>
               </w:rPr>
-              <w:lastRenderedPageBreak/>
               <w:t>Rechercher l'état d'un produit   suivant un mot-clé</w:t>
             </w:r>
           </w:p>
@@ -1680,8 +1866,25 @@
                 <w:sz w:val="24"/>
                 <w:szCs w:val="24"/>
               </w:rPr>
-              <w:lastRenderedPageBreak/>
-              <w:t>http://localhost:8080/stocks</w:t>
+              <w:t>http://localhost</w:t>
+            </w:r>
+            <w:r>
+              <w:rPr>
+                <w:rFonts w:ascii="Times New Roman" w:hAnsi="Times New Roman" w:cs="Times New Roman"/>
+                <w:b/>
+                <w:sz w:val="24"/>
+                <w:szCs w:val="24"/>
+              </w:rPr>
+              <w:t>:8080/telcopro</w:t>
+            </w:r>
+            <w:r>
+              <w:rPr>
+                <w:rFonts w:ascii="Times New Roman" w:hAnsi="Times New Roman" w:cs="Times New Roman"/>
+                <w:b/>
+                <w:sz w:val="24"/>
+                <w:szCs w:val="24"/>
+              </w:rPr>
+              <w:t>/stocks</w:t>
             </w:r>
             <w:r>
               <w:rPr>
@@ -1825,7 +2028,27 @@
                 <w:szCs w:val="24"/>
                 <w:lang w:val="en-US"/>
               </w:rPr>
-              <w:t>http://localhost:8080/stocks</w:t>
+              <w:t>http://localhost</w:t>
+            </w:r>
+            <w:r>
+              <w:rPr>
+                <w:rFonts w:ascii="Times New Roman" w:hAnsi="Times New Roman" w:cs="Times New Roman"/>
+                <w:b/>
+                <w:sz w:val="24"/>
+                <w:szCs w:val="24"/>
+                <w:lang w:val="en-US"/>
+              </w:rPr>
+              <w:t>:8080/telcopro</w:t>
+            </w:r>
+            <w:r>
+              <w:rPr>
+                <w:rFonts w:ascii="Times New Roman" w:hAnsi="Times New Roman" w:cs="Times New Roman"/>
+                <w:b/>
+                <w:sz w:val="24"/>
+                <w:szCs w:val="24"/>
+                <w:lang w:val="en-US"/>
+              </w:rPr>
+              <w:t>/stocks</w:t>
             </w:r>
             <w:r>
               <w:rPr>
@@ -1989,7 +2212,27 @@
                 <w:szCs w:val="24"/>
                 <w:lang w:val="en-US"/>
               </w:rPr>
-              <w:t>http://localhost:8080/stocks/</w:t>
+              <w:t>http://localhost</w:t>
+            </w:r>
+            <w:r>
+              <w:rPr>
+                <w:rFonts w:ascii="Times New Roman" w:hAnsi="Times New Roman" w:cs="Times New Roman"/>
+                <w:b/>
+                <w:sz w:val="24"/>
+                <w:szCs w:val="24"/>
+                <w:lang w:val="en-US"/>
+              </w:rPr>
+              <w:t>:8080/telcopro</w:t>
+            </w:r>
+            <w:r>
+              <w:rPr>
+                <w:rFonts w:ascii="Times New Roman" w:hAnsi="Times New Roman" w:cs="Times New Roman"/>
+                <w:b/>
+                <w:sz w:val="24"/>
+                <w:szCs w:val="24"/>
+                <w:lang w:val="en-US"/>
+              </w:rPr>
+              <w:t>/stocks/</w:t>
             </w:r>
             <w:r>
               <w:rPr>
@@ -2183,7 +2426,25 @@
                 <w:sz w:val="24"/>
                 <w:szCs w:val="24"/>
               </w:rPr>
-              <w:t>http://localhost:8080/stocks</w:t>
+              <w:t>http://localhost</w:t>
+            </w:r>
+            <w:r>
+              <w:rPr>
+                <w:rFonts w:ascii="Times New Roman" w:hAnsi="Times New Roman" w:cs="Times New Roman"/>
+                <w:b/>
+                <w:sz w:val="24"/>
+                <w:szCs w:val="24"/>
+              </w:rPr>
+              <w:t>:8080/telcopro</w:t>
+            </w:r>
+            <w:r>
+              <w:rPr>
+                <w:rFonts w:ascii="Times New Roman" w:hAnsi="Times New Roman" w:cs="Times New Roman"/>
+                <w:b/>
+                <w:sz w:val="24"/>
+                <w:szCs w:val="24"/>
+              </w:rPr>
+              <w:t>/stocks</w:t>
             </w:r>
             <w:r>
               <w:rPr>
@@ -2292,7 +2553,25 @@
                 <w:sz w:val="24"/>
                 <w:szCs w:val="24"/>
               </w:rPr>
-              <w:t>http://localhost:8080/stocks</w:t>
+              <w:t>http://localhost</w:t>
+            </w:r>
+            <w:r>
+              <w:rPr>
+                <w:rFonts w:ascii="Times New Roman" w:hAnsi="Times New Roman" w:cs="Times New Roman"/>
+                <w:b/>
+                <w:sz w:val="24"/>
+                <w:szCs w:val="24"/>
+              </w:rPr>
+              <w:t>:8080/telcopro</w:t>
+            </w:r>
+            <w:r>
+              <w:rPr>
+                <w:rFonts w:ascii="Times New Roman" w:hAnsi="Times New Roman" w:cs="Times New Roman"/>
+                <w:b/>
+                <w:sz w:val="24"/>
+                <w:szCs w:val="24"/>
+              </w:rPr>
+              <w:t>/stocks</w:t>
             </w:r>
             <w:r>
               <w:rPr>
@@ -2401,7 +2680,25 @@
                 <w:sz w:val="24"/>
                 <w:szCs w:val="24"/>
               </w:rPr>
-              <w:t>http://localhost:8080/stocks</w:t>
+              <w:t>http://localhost</w:t>
+            </w:r>
+            <w:r>
+              <w:rPr>
+                <w:rFonts w:ascii="Times New Roman" w:hAnsi="Times New Roman" w:cs="Times New Roman"/>
+                <w:b/>
+                <w:sz w:val="24"/>
+                <w:szCs w:val="24"/>
+              </w:rPr>
+              <w:t>:8080/telcopro</w:t>
+            </w:r>
+            <w:r>
+              <w:rPr>
+                <w:rFonts w:ascii="Times New Roman" w:hAnsi="Times New Roman" w:cs="Times New Roman"/>
+                <w:b/>
+                <w:sz w:val="24"/>
+                <w:szCs w:val="24"/>
+              </w:rPr>
+              <w:t>/stocks</w:t>
             </w:r>
             <w:r>
               <w:rPr>
@@ -2536,7 +2833,27 @@
                 <w:szCs w:val="24"/>
                 <w:lang w:val="en-US"/>
               </w:rPr>
-              <w:t>http://localhost:8080/stocks/ categories /{</w:t>
+              <w:t>http://localhost</w:t>
+            </w:r>
+            <w:r>
+              <w:rPr>
+                <w:rFonts w:ascii="Times New Roman" w:hAnsi="Times New Roman" w:cs="Times New Roman"/>
+                <w:b/>
+                <w:sz w:val="24"/>
+                <w:szCs w:val="24"/>
+                <w:lang w:val="en-US"/>
+              </w:rPr>
+              <w:t>:8080/telcopro</w:t>
+            </w:r>
+            <w:r>
+              <w:rPr>
+                <w:rFonts w:ascii="Times New Roman" w:hAnsi="Times New Roman" w:cs="Times New Roman"/>
+                <w:b/>
+                <w:sz w:val="24"/>
+                <w:szCs w:val="24"/>
+                <w:lang w:val="en-US"/>
+              </w:rPr>
+              <w:t>/stocks/ categories /{</w:t>
             </w:r>
             <w:r>
               <w:rPr>
@@ -2664,7 +2981,25 @@
                 <w:sz w:val="24"/>
                 <w:szCs w:val="24"/>
               </w:rPr>
-              <w:t>http://localhost:8080/stocks</w:t>
+              <w:t>http://localhost</w:t>
+            </w:r>
+            <w:r>
+              <w:rPr>
+                <w:rFonts w:ascii="Times New Roman" w:hAnsi="Times New Roman" w:cs="Times New Roman"/>
+                <w:b/>
+                <w:sz w:val="24"/>
+                <w:szCs w:val="24"/>
+              </w:rPr>
+              <w:t>:8080/telcopro</w:t>
+            </w:r>
+            <w:r>
+              <w:rPr>
+                <w:rFonts w:ascii="Times New Roman" w:hAnsi="Times New Roman" w:cs="Times New Roman"/>
+                <w:b/>
+                <w:sz w:val="24"/>
+                <w:szCs w:val="24"/>
+              </w:rPr>
+              <w:t>/stocks</w:t>
             </w:r>
             <w:r>
               <w:rPr>
@@ -2856,7 +3191,25 @@
                 <w:sz w:val="24"/>
                 <w:szCs w:val="24"/>
               </w:rPr>
-              <w:t>http://localhost:8080/stocks</w:t>
+              <w:t>http://localhost</w:t>
+            </w:r>
+            <w:r>
+              <w:rPr>
+                <w:rFonts w:ascii="Times New Roman" w:hAnsi="Times New Roman" w:cs="Times New Roman"/>
+                <w:b/>
+                <w:sz w:val="24"/>
+                <w:szCs w:val="24"/>
+              </w:rPr>
+              <w:t>:8080/telcopro</w:t>
+            </w:r>
+            <w:r>
+              <w:rPr>
+                <w:rFonts w:ascii="Times New Roman" w:hAnsi="Times New Roman" w:cs="Times New Roman"/>
+                <w:b/>
+                <w:sz w:val="24"/>
+                <w:szCs w:val="24"/>
+              </w:rPr>
+              <w:t>/stocks</w:t>
             </w:r>
             <w:r>
               <w:rPr>
@@ -3051,6 +3404,7 @@
                 <w:sz w:val="36"/>
                 <w:szCs w:val="36"/>
               </w:rPr>
+              <w:lastRenderedPageBreak/>
               <w:t>Concernant les mouvements</w:t>
             </w:r>
           </w:p>
@@ -3078,7 +3432,25 @@
                 <w:sz w:val="24"/>
                 <w:szCs w:val="24"/>
               </w:rPr>
-              <w:t>http://localhost:8080/stocks</w:t>
+              <w:t>http://localhost</w:t>
+            </w:r>
+            <w:r>
+              <w:rPr>
+                <w:rFonts w:ascii="Times New Roman" w:hAnsi="Times New Roman" w:cs="Times New Roman"/>
+                <w:b/>
+                <w:sz w:val="24"/>
+                <w:szCs w:val="24"/>
+              </w:rPr>
+              <w:t>:8080/telcopro</w:t>
+            </w:r>
+            <w:r>
+              <w:rPr>
+                <w:rFonts w:ascii="Times New Roman" w:hAnsi="Times New Roman" w:cs="Times New Roman"/>
+                <w:b/>
+                <w:sz w:val="24"/>
+                <w:szCs w:val="24"/>
+              </w:rPr>
+              <w:t>/stocks</w:t>
             </w:r>
             <w:r>
               <w:rPr>
@@ -3146,16 +3518,7 @@
                 <w:sz w:val="24"/>
                 <w:szCs w:val="24"/>
               </w:rPr>
-              <w:t xml:space="preserve">Aucun, le mouvement à modifier avec le id nulle, le mouvement à sauvegarder avec le id </w:t>
-            </w:r>
-            <w:r>
-              <w:rPr>
-                <w:rFonts w:ascii="Times New Roman" w:hAnsi="Times New Roman" w:cs="Times New Roman"/>
-                <w:sz w:val="24"/>
-                <w:szCs w:val="24"/>
-              </w:rPr>
-              <w:lastRenderedPageBreak/>
-              <w:t>non nulle</w:t>
+              <w:t>Aucun, le mouvement à modifier avec le id nulle, le mouvement à sauvegarder avec le id non nulle</w:t>
             </w:r>
           </w:p>
         </w:tc>
@@ -3179,7 +3542,6 @@
                 <w:sz w:val="24"/>
                 <w:szCs w:val="24"/>
               </w:rPr>
-              <w:lastRenderedPageBreak/>
               <w:t xml:space="preserve">Listing, Modification et Sauvegarde </w:t>
             </w:r>
             <w:r>
@@ -3215,8 +3577,25 @@
                 <w:sz w:val="24"/>
                 <w:szCs w:val="24"/>
               </w:rPr>
-              <w:lastRenderedPageBreak/>
-              <w:t>http://localhost:8080/stocks</w:t>
+              <w:t>http://localhost</w:t>
+            </w:r>
+            <w:r>
+              <w:rPr>
+                <w:rFonts w:ascii="Times New Roman" w:hAnsi="Times New Roman" w:cs="Times New Roman"/>
+                <w:b/>
+                <w:sz w:val="24"/>
+                <w:szCs w:val="24"/>
+              </w:rPr>
+              <w:t>:8080/telcopro</w:t>
+            </w:r>
+            <w:r>
+              <w:rPr>
+                <w:rFonts w:ascii="Times New Roman" w:hAnsi="Times New Roman" w:cs="Times New Roman"/>
+                <w:b/>
+                <w:sz w:val="24"/>
+                <w:szCs w:val="24"/>
+              </w:rPr>
+              <w:t>/stocks</w:t>
             </w:r>
             <w:r>
               <w:rPr>
@@ -3344,7 +3723,25 @@
                 <w:sz w:val="24"/>
                 <w:szCs w:val="24"/>
               </w:rPr>
-              <w:t>http://localhost:8080/stocks</w:t>
+              <w:t>http://localhost</w:t>
+            </w:r>
+            <w:r>
+              <w:rPr>
+                <w:rFonts w:ascii="Times New Roman" w:hAnsi="Times New Roman" w:cs="Times New Roman"/>
+                <w:b/>
+                <w:sz w:val="24"/>
+                <w:szCs w:val="24"/>
+              </w:rPr>
+              <w:t>:8080/telcopro</w:t>
+            </w:r>
+            <w:r>
+              <w:rPr>
+                <w:rFonts w:ascii="Times New Roman" w:hAnsi="Times New Roman" w:cs="Times New Roman"/>
+                <w:b/>
+                <w:sz w:val="24"/>
+                <w:szCs w:val="24"/>
+              </w:rPr>
+              <w:t>/stocks</w:t>
             </w:r>
             <w:r>
               <w:rPr>
@@ -3556,7 +3953,27 @@
                 <w:szCs w:val="24"/>
                 <w:lang w:val="en-US"/>
               </w:rPr>
-              <w:t>http://localhost:8080/stocks</w:t>
+              <w:t>http://localhost</w:t>
+            </w:r>
+            <w:r>
+              <w:rPr>
+                <w:rFonts w:ascii="Times New Roman" w:hAnsi="Times New Roman" w:cs="Times New Roman"/>
+                <w:b/>
+                <w:sz w:val="24"/>
+                <w:szCs w:val="24"/>
+                <w:lang w:val="en-US"/>
+              </w:rPr>
+              <w:t>:8080/telcopro</w:t>
+            </w:r>
+            <w:r>
+              <w:rPr>
+                <w:rFonts w:ascii="Times New Roman" w:hAnsi="Times New Roman" w:cs="Times New Roman"/>
+                <w:b/>
+                <w:sz w:val="24"/>
+                <w:szCs w:val="24"/>
+                <w:lang w:val="en-US"/>
+              </w:rPr>
+              <w:t>/stocks</w:t>
             </w:r>
             <w:r>
               <w:rPr>
@@ -3713,7 +4130,27 @@
                 <w:szCs w:val="24"/>
                 <w:lang w:val="en-US"/>
               </w:rPr>
-              <w:t>http://localhost:8080/stocks</w:t>
+              <w:t>http://localhost</w:t>
+            </w:r>
+            <w:r>
+              <w:rPr>
+                <w:rFonts w:ascii="Times New Roman" w:hAnsi="Times New Roman" w:cs="Times New Roman"/>
+                <w:b/>
+                <w:sz w:val="24"/>
+                <w:szCs w:val="24"/>
+                <w:lang w:val="en-US"/>
+              </w:rPr>
+              <w:t>:8080/telcopro</w:t>
+            </w:r>
+            <w:r>
+              <w:rPr>
+                <w:rFonts w:ascii="Times New Roman" w:hAnsi="Times New Roman" w:cs="Times New Roman"/>
+                <w:b/>
+                <w:sz w:val="24"/>
+                <w:szCs w:val="24"/>
+                <w:lang w:val="en-US"/>
+              </w:rPr>
+              <w:t>/stocks</w:t>
             </w:r>
             <w:r>
               <w:rPr>
@@ -3868,7 +4305,25 @@
                 <w:sz w:val="24"/>
                 <w:szCs w:val="24"/>
               </w:rPr>
-              <w:t>http://localhost:8080/stocks/mouvments/products-of-mouvment/{id}</w:t>
+              <w:t>http://localhost</w:t>
+            </w:r>
+            <w:r>
+              <w:rPr>
+                <w:rFonts w:ascii="Times New Roman" w:hAnsi="Times New Roman" w:cs="Times New Roman"/>
+                <w:b/>
+                <w:sz w:val="24"/>
+                <w:szCs w:val="24"/>
+              </w:rPr>
+              <w:t>:8080/telcopro</w:t>
+            </w:r>
+            <w:r>
+              <w:rPr>
+                <w:rFonts w:ascii="Times New Roman" w:hAnsi="Times New Roman" w:cs="Times New Roman"/>
+                <w:b/>
+                <w:sz w:val="24"/>
+                <w:szCs w:val="24"/>
+              </w:rPr>
+              <w:t>/stocks/mouvments/products-of-mouvment/{id}</w:t>
             </w:r>
           </w:p>
         </w:tc>
@@ -3969,7 +4424,25 @@
                 <w:sz w:val="24"/>
                 <w:szCs w:val="24"/>
               </w:rPr>
-              <w:t>http://localhost:8080/stocks</w:t>
+              <w:t>http://localhost</w:t>
+            </w:r>
+            <w:r>
+              <w:rPr>
+                <w:rFonts w:ascii="Times New Roman" w:hAnsi="Times New Roman" w:cs="Times New Roman"/>
+                <w:b/>
+                <w:sz w:val="24"/>
+                <w:szCs w:val="24"/>
+              </w:rPr>
+              <w:t>:8080/telcopro</w:t>
+            </w:r>
+            <w:r>
+              <w:rPr>
+                <w:rFonts w:ascii="Times New Roman" w:hAnsi="Times New Roman" w:cs="Times New Roman"/>
+                <w:b/>
+                <w:sz w:val="24"/>
+                <w:szCs w:val="24"/>
+              </w:rPr>
+              <w:t>/stocks</w:t>
             </w:r>
             <w:r>
               <w:rPr>
@@ -4105,7 +4578,25 @@
                 <w:sz w:val="24"/>
                 <w:szCs w:val="24"/>
               </w:rPr>
-              <w:t>http://localhost:8080/stocks</w:t>
+              <w:t>http://localhost</w:t>
+            </w:r>
+            <w:r>
+              <w:rPr>
+                <w:rFonts w:ascii="Times New Roman" w:hAnsi="Times New Roman" w:cs="Times New Roman"/>
+                <w:b/>
+                <w:sz w:val="24"/>
+                <w:szCs w:val="24"/>
+              </w:rPr>
+              <w:t>:8080/telcopro</w:t>
+            </w:r>
+            <w:r>
+              <w:rPr>
+                <w:rFonts w:ascii="Times New Roman" w:hAnsi="Times New Roman" w:cs="Times New Roman"/>
+                <w:b/>
+                <w:sz w:val="24"/>
+                <w:szCs w:val="24"/>
+              </w:rPr>
+              <w:t>/stocks</w:t>
             </w:r>
             <w:r>
               <w:rPr>
@@ -4233,7 +4724,25 @@
                 <w:sz w:val="24"/>
                 <w:szCs w:val="24"/>
               </w:rPr>
-              <w:t>http://localhost:8080/stocks</w:t>
+              <w:t>http://localhost</w:t>
+            </w:r>
+            <w:r>
+              <w:rPr>
+                <w:rFonts w:ascii="Times New Roman" w:hAnsi="Times New Roman" w:cs="Times New Roman"/>
+                <w:b/>
+                <w:sz w:val="24"/>
+                <w:szCs w:val="24"/>
+              </w:rPr>
+              <w:t>:8080/telcopro</w:t>
+            </w:r>
+            <w:r>
+              <w:rPr>
+                <w:rFonts w:ascii="Times New Roman" w:hAnsi="Times New Roman" w:cs="Times New Roman"/>
+                <w:b/>
+                <w:sz w:val="24"/>
+                <w:szCs w:val="24"/>
+              </w:rPr>
+              <w:t>/stocks</w:t>
             </w:r>
             <w:r>
               <w:rPr>
@@ -4445,7 +4954,27 @@
                 <w:szCs w:val="24"/>
                 <w:lang w:val="en-US"/>
               </w:rPr>
-              <w:t>http://localhost:8080/stocks /</w:t>
+              <w:t>http://localhost</w:t>
+            </w:r>
+            <w:r>
+              <w:rPr>
+                <w:rFonts w:ascii="Times New Roman" w:hAnsi="Times New Roman" w:cs="Times New Roman"/>
+                <w:b/>
+                <w:sz w:val="24"/>
+                <w:szCs w:val="24"/>
+                <w:lang w:val="en-US"/>
+              </w:rPr>
+              <w:t>:8080/telcopro</w:t>
+            </w:r>
+            <w:r>
+              <w:rPr>
+                <w:rFonts w:ascii="Times New Roman" w:hAnsi="Times New Roman" w:cs="Times New Roman"/>
+                <w:b/>
+                <w:sz w:val="24"/>
+                <w:szCs w:val="24"/>
+                <w:lang w:val="en-US"/>
+              </w:rPr>
+              <w:t>/stocks /</w:t>
             </w:r>
             <w:proofErr w:type="spellStart"/>
             <w:r>
@@ -4515,7 +5044,16 @@
                 <w:sz w:val="24"/>
                 <w:szCs w:val="24"/>
               </w:rPr>
-              <w:t>Aucun, la ligne de commande à modifier avec le id nulle, la ligne de commande à sauvegarder avec le id non nulle</w:t>
+              <w:t xml:space="preserve">Aucun, la ligne de </w:t>
+            </w:r>
+            <w:r>
+              <w:rPr>
+                <w:rFonts w:ascii="Times New Roman" w:hAnsi="Times New Roman" w:cs="Times New Roman"/>
+                <w:sz w:val="24"/>
+                <w:szCs w:val="24"/>
+              </w:rPr>
+              <w:lastRenderedPageBreak/>
+              <w:t>commande à modifier avec le id nulle, la ligne de commande à sauvegarder avec le id non nulle</w:t>
             </w:r>
           </w:p>
         </w:tc>
@@ -4539,7 +5077,17 @@
                 <w:sz w:val="24"/>
                 <w:szCs w:val="24"/>
               </w:rPr>
-              <w:t xml:space="preserve">Listing, Modification et Sauvegarde </w:t>
+              <w:lastRenderedPageBreak/>
+              <w:t xml:space="preserve">Listing, Modification et </w:t>
+            </w:r>
+            <w:r>
+              <w:rPr>
+                <w:rFonts w:ascii="Times New Roman" w:hAnsi="Times New Roman" w:cs="Times New Roman"/>
+                <w:sz w:val="24"/>
+                <w:szCs w:val="24"/>
+              </w:rPr>
+              <w:lastRenderedPageBreak/>
+              <w:t xml:space="preserve">Sauvegarde </w:t>
             </w:r>
             <w:r>
               <w:rPr>
@@ -4576,7 +5124,28 @@
                 <w:szCs w:val="24"/>
                 <w:lang w:val="en-US"/>
               </w:rPr>
-              <w:t>http://localhost:8080/stocks /</w:t>
+              <w:lastRenderedPageBreak/>
+              <w:t>http://localhost</w:t>
+            </w:r>
+            <w:r>
+              <w:rPr>
+                <w:rFonts w:ascii="Times New Roman" w:hAnsi="Times New Roman" w:cs="Times New Roman"/>
+                <w:b/>
+                <w:sz w:val="24"/>
+                <w:szCs w:val="24"/>
+                <w:lang w:val="en-US"/>
+              </w:rPr>
+              <w:t>:8080/telcopro</w:t>
+            </w:r>
+            <w:r>
+              <w:rPr>
+                <w:rFonts w:ascii="Times New Roman" w:hAnsi="Times New Roman" w:cs="Times New Roman"/>
+                <w:b/>
+                <w:sz w:val="24"/>
+                <w:szCs w:val="24"/>
+                <w:lang w:val="en-US"/>
+              </w:rPr>
+              <w:t>/stocks /</w:t>
             </w:r>
             <w:proofErr w:type="spellStart"/>
             <w:r>
@@ -4697,7 +5266,25 @@
                 <w:sz w:val="24"/>
                 <w:szCs w:val="24"/>
               </w:rPr>
-              <w:t>http://localhost:8080/stocks</w:t>
+              <w:t>http://localhost</w:t>
+            </w:r>
+            <w:r>
+              <w:rPr>
+                <w:rFonts w:ascii="Times New Roman" w:hAnsi="Times New Roman" w:cs="Times New Roman"/>
+                <w:b/>
+                <w:sz w:val="24"/>
+                <w:szCs w:val="24"/>
+              </w:rPr>
+              <w:t>:8080/telcopro</w:t>
+            </w:r>
+            <w:r>
+              <w:rPr>
+                <w:rFonts w:ascii="Times New Roman" w:hAnsi="Times New Roman" w:cs="Times New Roman"/>
+                <w:b/>
+                <w:sz w:val="24"/>
+                <w:szCs w:val="24"/>
+              </w:rPr>
+              <w:t>/stocks</w:t>
             </w:r>
             <w:r>
               <w:rPr>
@@ -4862,7 +5449,6 @@
                 <w:sz w:val="24"/>
                 <w:szCs w:val="24"/>
               </w:rPr>
-              <w:lastRenderedPageBreak/>
               <w:t xml:space="preserve">Rechercher des </w:t>
             </w:r>
             <w:r>
@@ -4908,8 +5494,27 @@
                 <w:szCs w:val="24"/>
                 <w:lang w:val="en-US"/>
               </w:rPr>
-              <w:lastRenderedPageBreak/>
-              <w:t>http://localhost:8080/stocks</w:t>
+              <w:t>http://localhost</w:t>
+            </w:r>
+            <w:r>
+              <w:rPr>
+                <w:rFonts w:ascii="Times New Roman" w:hAnsi="Times New Roman" w:cs="Times New Roman"/>
+                <w:b/>
+                <w:sz w:val="24"/>
+                <w:szCs w:val="24"/>
+                <w:lang w:val="en-US"/>
+              </w:rPr>
+              <w:t>:8080/telcopro</w:t>
+            </w:r>
+            <w:r>
+              <w:rPr>
+                <w:rFonts w:ascii="Times New Roman" w:hAnsi="Times New Roman" w:cs="Times New Roman"/>
+                <w:b/>
+                <w:sz w:val="24"/>
+                <w:szCs w:val="24"/>
+                <w:lang w:val="en-US"/>
+              </w:rPr>
+              <w:t>/stocks</w:t>
             </w:r>
             <w:r>
               <w:rPr>
@@ -5072,7 +5677,25 @@
                 <w:sz w:val="24"/>
                 <w:szCs w:val="24"/>
               </w:rPr>
-              <w:t>http://localhost:8080/stocks</w:t>
+              <w:t>http://localhost</w:t>
+            </w:r>
+            <w:r>
+              <w:rPr>
+                <w:rFonts w:ascii="Times New Roman" w:hAnsi="Times New Roman" w:cs="Times New Roman"/>
+                <w:b/>
+                <w:sz w:val="24"/>
+                <w:szCs w:val="24"/>
+              </w:rPr>
+              <w:t>:8080/telcopro</w:t>
+            </w:r>
+            <w:r>
+              <w:rPr>
+                <w:rFonts w:ascii="Times New Roman" w:hAnsi="Times New Roman" w:cs="Times New Roman"/>
+                <w:b/>
+                <w:sz w:val="24"/>
+                <w:szCs w:val="24"/>
+              </w:rPr>
+              <w:t>/stocks</w:t>
             </w:r>
             <w:r>
               <w:rPr>
@@ -5188,7 +5811,25 @@
                 <w:sz w:val="24"/>
                 <w:szCs w:val="24"/>
               </w:rPr>
-              <w:t>http://localhost:8080/stocks</w:t>
+              <w:t>http://localhost</w:t>
+            </w:r>
+            <w:r>
+              <w:rPr>
+                <w:rFonts w:ascii="Times New Roman" w:hAnsi="Times New Roman" w:cs="Times New Roman"/>
+                <w:b/>
+                <w:sz w:val="24"/>
+                <w:szCs w:val="24"/>
+              </w:rPr>
+              <w:t>:8080/telcopro</w:t>
+            </w:r>
+            <w:r>
+              <w:rPr>
+                <w:rFonts w:ascii="Times New Roman" w:hAnsi="Times New Roman" w:cs="Times New Roman"/>
+                <w:b/>
+                <w:sz w:val="24"/>
+                <w:szCs w:val="24"/>
+              </w:rPr>
+              <w:t>/stocks</w:t>
             </w:r>
             <w:r>
               <w:rPr>
@@ -5296,7 +5937,25 @@
                 <w:sz w:val="24"/>
                 <w:szCs w:val="24"/>
               </w:rPr>
-              <w:t>http://localhost:8080/stocks</w:t>
+              <w:t>http://localhost</w:t>
+            </w:r>
+            <w:r>
+              <w:rPr>
+                <w:rFonts w:ascii="Times New Roman" w:hAnsi="Times New Roman" w:cs="Times New Roman"/>
+                <w:b/>
+                <w:sz w:val="24"/>
+                <w:szCs w:val="24"/>
+              </w:rPr>
+              <w:t>:8080/telcopro</w:t>
+            </w:r>
+            <w:r>
+              <w:rPr>
+                <w:rFonts w:ascii="Times New Roman" w:hAnsi="Times New Roman" w:cs="Times New Roman"/>
+                <w:b/>
+                <w:sz w:val="24"/>
+                <w:szCs w:val="24"/>
+              </w:rPr>
+              <w:t>/stocks</w:t>
             </w:r>
             <w:r>
               <w:rPr>
@@ -5506,7 +6165,25 @@
                 <w:sz w:val="24"/>
                 <w:szCs w:val="24"/>
               </w:rPr>
-              <w:t>http://localhost:8080/stocks</w:t>
+              <w:t>http://localhost</w:t>
+            </w:r>
+            <w:r>
+              <w:rPr>
+                <w:rFonts w:ascii="Times New Roman" w:hAnsi="Times New Roman" w:cs="Times New Roman"/>
+                <w:b/>
+                <w:sz w:val="24"/>
+                <w:szCs w:val="24"/>
+              </w:rPr>
+              <w:t>:8080/telcopro</w:t>
+            </w:r>
+            <w:r>
+              <w:rPr>
+                <w:rFonts w:ascii="Times New Roman" w:hAnsi="Times New Roman" w:cs="Times New Roman"/>
+                <w:b/>
+                <w:sz w:val="24"/>
+                <w:szCs w:val="24"/>
+              </w:rPr>
+              <w:t>/stocks</w:t>
             </w:r>
             <w:r>
               <w:rPr>
@@ -5622,7 +6299,25 @@
                 <w:sz w:val="24"/>
                 <w:szCs w:val="24"/>
               </w:rPr>
-              <w:t>http://localhost:8080/stocks</w:t>
+              <w:t>http://localhost</w:t>
+            </w:r>
+            <w:r>
+              <w:rPr>
+                <w:rFonts w:ascii="Times New Roman" w:hAnsi="Times New Roman" w:cs="Times New Roman"/>
+                <w:b/>
+                <w:sz w:val="24"/>
+                <w:szCs w:val="24"/>
+              </w:rPr>
+              <w:t>:8080/telcopro</w:t>
+            </w:r>
+            <w:r>
+              <w:rPr>
+                <w:rFonts w:ascii="Times New Roman" w:hAnsi="Times New Roman" w:cs="Times New Roman"/>
+                <w:b/>
+                <w:sz w:val="24"/>
+                <w:szCs w:val="24"/>
+              </w:rPr>
+              <w:t>/stocks</w:t>
             </w:r>
             <w:r>
               <w:rPr>
@@ -5730,7 +6425,26 @@
                 <w:sz w:val="24"/>
                 <w:szCs w:val="24"/>
               </w:rPr>
-              <w:t>http://localhost:8080/stocks</w:t>
+              <w:lastRenderedPageBreak/>
+              <w:t>http://localhost</w:t>
+            </w:r>
+            <w:r>
+              <w:rPr>
+                <w:rFonts w:ascii="Times New Roman" w:hAnsi="Times New Roman" w:cs="Times New Roman"/>
+                <w:b/>
+                <w:sz w:val="24"/>
+                <w:szCs w:val="24"/>
+              </w:rPr>
+              <w:t>:8080/telcopro</w:t>
+            </w:r>
+            <w:r>
+              <w:rPr>
+                <w:rFonts w:ascii="Times New Roman" w:hAnsi="Times New Roman" w:cs="Times New Roman"/>
+                <w:b/>
+                <w:sz w:val="24"/>
+                <w:szCs w:val="24"/>
+              </w:rPr>
+              <w:t>/stocks</w:t>
             </w:r>
             <w:r>
               <w:rPr>
@@ -5922,7 +6636,25 @@
                 <w:sz w:val="24"/>
                 <w:szCs w:val="24"/>
               </w:rPr>
-              <w:t>http://localhost:8080/stocks/entrepots/emplacements/count-product-of-emplacement/{id}</w:t>
+              <w:t>http://localhost</w:t>
+            </w:r>
+            <w:r>
+              <w:rPr>
+                <w:rFonts w:ascii="Times New Roman" w:hAnsi="Times New Roman" w:cs="Times New Roman"/>
+                <w:b/>
+                <w:sz w:val="24"/>
+                <w:szCs w:val="24"/>
+              </w:rPr>
+              <w:t>:8080/telcopro</w:t>
+            </w:r>
+            <w:r>
+              <w:rPr>
+                <w:rFonts w:ascii="Times New Roman" w:hAnsi="Times New Roman" w:cs="Times New Roman"/>
+                <w:b/>
+                <w:sz w:val="24"/>
+                <w:szCs w:val="24"/>
+              </w:rPr>
+              <w:t>/stocks/entrepots/emplacements/count-product-of-emplacement/{id}</w:t>
             </w:r>
           </w:p>
         </w:tc>
@@ -6023,7 +6755,25 @@
                 <w:sz w:val="24"/>
                 <w:szCs w:val="24"/>
               </w:rPr>
-              <w:t>http://localhost:8080/stocks/entrepots/emplacements/products-of-emplacement/{id}</w:t>
+              <w:t>http://localhost</w:t>
+            </w:r>
+            <w:r>
+              <w:rPr>
+                <w:rFonts w:ascii="Times New Roman" w:hAnsi="Times New Roman" w:cs="Times New Roman"/>
+                <w:b/>
+                <w:sz w:val="24"/>
+                <w:szCs w:val="24"/>
+              </w:rPr>
+              <w:t>:8080/telcopro</w:t>
+            </w:r>
+            <w:r>
+              <w:rPr>
+                <w:rFonts w:ascii="Times New Roman" w:hAnsi="Times New Roman" w:cs="Times New Roman"/>
+                <w:b/>
+                <w:sz w:val="24"/>
+                <w:szCs w:val="24"/>
+              </w:rPr>
+              <w:t>/stocks/entrepots/emplacements/products-of-emplacement/{id}</w:t>
             </w:r>
           </w:p>
         </w:tc>
@@ -6124,7 +6874,25 @@
                 <w:sz w:val="24"/>
                 <w:szCs w:val="24"/>
               </w:rPr>
-              <w:t>http://localhost:8080/stocks/entrepots/emplacements/count-portable-items-of-emplacement/{id}</w:t>
+              <w:t>http://localhost</w:t>
+            </w:r>
+            <w:r>
+              <w:rPr>
+                <w:rFonts w:ascii="Times New Roman" w:hAnsi="Times New Roman" w:cs="Times New Roman"/>
+                <w:b/>
+                <w:sz w:val="24"/>
+                <w:szCs w:val="24"/>
+              </w:rPr>
+              <w:t>:8080/telcopro</w:t>
+            </w:r>
+            <w:r>
+              <w:rPr>
+                <w:rFonts w:ascii="Times New Roman" w:hAnsi="Times New Roman" w:cs="Times New Roman"/>
+                <w:b/>
+                <w:sz w:val="24"/>
+                <w:szCs w:val="24"/>
+              </w:rPr>
+              <w:t>/stocks/entrepots/emplacements/count-portable-items-of-emplacement/{id}</w:t>
             </w:r>
           </w:p>
         </w:tc>
@@ -6225,7 +6993,25 @@
                 <w:sz w:val="24"/>
                 <w:szCs w:val="24"/>
               </w:rPr>
-              <w:t>http://localhost:8080/stocks/entrepots/mouvments-of-entrepot/{id}</w:t>
+              <w:t>http://localhost</w:t>
+            </w:r>
+            <w:r>
+              <w:rPr>
+                <w:rFonts w:ascii="Times New Roman" w:hAnsi="Times New Roman" w:cs="Times New Roman"/>
+                <w:b/>
+                <w:sz w:val="24"/>
+                <w:szCs w:val="24"/>
+              </w:rPr>
+              <w:t>:8080/telcopro</w:t>
+            </w:r>
+            <w:r>
+              <w:rPr>
+                <w:rFonts w:ascii="Times New Roman" w:hAnsi="Times New Roman" w:cs="Times New Roman"/>
+                <w:b/>
+                <w:sz w:val="24"/>
+                <w:szCs w:val="24"/>
+              </w:rPr>
+              <w:t>/stocks/entrepots/mouvments-of-entrepot/{id}</w:t>
             </w:r>
           </w:p>
         </w:tc>
@@ -6326,17 +7112,25 @@
                 <w:sz w:val="24"/>
                 <w:szCs w:val="24"/>
               </w:rPr>
-              <w:t>http://localhost:8080/stocks/entrepots/products-of-</w:t>
-            </w:r>
-            <w:r>
-              <w:rPr>
-                <w:rFonts w:ascii="Times New Roman" w:hAnsi="Times New Roman" w:cs="Times New Roman"/>
-                <w:b/>
-                <w:sz w:val="24"/>
-                <w:szCs w:val="24"/>
-              </w:rPr>
-              <w:lastRenderedPageBreak/>
-              <w:t>entrepot/{id}</w:t>
+              <w:t>http://localhost</w:t>
+            </w:r>
+            <w:r>
+              <w:rPr>
+                <w:rFonts w:ascii="Times New Roman" w:hAnsi="Times New Roman" w:cs="Times New Roman"/>
+                <w:b/>
+                <w:sz w:val="24"/>
+                <w:szCs w:val="24"/>
+              </w:rPr>
+              <w:t>:8080/telcopro</w:t>
+            </w:r>
+            <w:r>
+              <w:rPr>
+                <w:rFonts w:ascii="Times New Roman" w:hAnsi="Times New Roman" w:cs="Times New Roman"/>
+                <w:b/>
+                <w:sz w:val="24"/>
+                <w:szCs w:val="24"/>
+              </w:rPr>
+              <w:t>/stocks/entrepots/products-of-entrepot/{id}</w:t>
             </w:r>
           </w:p>
         </w:tc>
@@ -6362,7 +7156,6 @@
                 <w:szCs w:val="24"/>
                 <w:lang w:val="en-US"/>
               </w:rPr>
-              <w:lastRenderedPageBreak/>
               <w:t>GET</w:t>
             </w:r>
           </w:p>
@@ -6387,16 +7180,7 @@
                 <w:sz w:val="24"/>
                 <w:szCs w:val="24"/>
               </w:rPr>
-              <w:t xml:space="preserve">L'id de l'entrepôt en </w:t>
-            </w:r>
-            <w:r>
-              <w:rPr>
-                <w:rFonts w:ascii="Times New Roman" w:hAnsi="Times New Roman" w:cs="Times New Roman"/>
-                <w:sz w:val="24"/>
-                <w:szCs w:val="24"/>
-              </w:rPr>
-              <w:lastRenderedPageBreak/>
-              <w:t>question</w:t>
+              <w:t>L'id de l'entrepôt en question</w:t>
             </w:r>
           </w:p>
         </w:tc>
@@ -6420,17 +7204,7 @@
                 <w:sz w:val="24"/>
                 <w:szCs w:val="24"/>
               </w:rPr>
-              <w:lastRenderedPageBreak/>
-              <w:t xml:space="preserve">Listing de tous les produits d'un </w:t>
-            </w:r>
-            <w:r>
-              <w:rPr>
-                <w:rFonts w:ascii="Times New Roman" w:hAnsi="Times New Roman" w:cs="Times New Roman"/>
-                <w:sz w:val="24"/>
-                <w:szCs w:val="24"/>
-              </w:rPr>
-              <w:lastRenderedPageBreak/>
-              <w:t>entrepôt donné</w:t>
+              <w:t>Listing de tous les produits d'un entrepôt donné</w:t>
             </w:r>
           </w:p>
         </w:tc>
@@ -6457,8 +7231,25 @@
                 <w:sz w:val="24"/>
                 <w:szCs w:val="24"/>
               </w:rPr>
-              <w:lastRenderedPageBreak/>
-              <w:t>http://localhost:8080/stocks/entrepots/count-product-of-entrepot/{id}</w:t>
+              <w:t>http://localhost</w:t>
+            </w:r>
+            <w:r>
+              <w:rPr>
+                <w:rFonts w:ascii="Times New Roman" w:hAnsi="Times New Roman" w:cs="Times New Roman"/>
+                <w:b/>
+                <w:sz w:val="24"/>
+                <w:szCs w:val="24"/>
+              </w:rPr>
+              <w:t>:8080/telcopro</w:t>
+            </w:r>
+            <w:r>
+              <w:rPr>
+                <w:rFonts w:ascii="Times New Roman" w:hAnsi="Times New Roman" w:cs="Times New Roman"/>
+                <w:b/>
+                <w:sz w:val="24"/>
+                <w:szCs w:val="24"/>
+              </w:rPr>
+              <w:t>/stocks/entrepots/count-product-of-entrepot/{id}</w:t>
             </w:r>
           </w:p>
         </w:tc>
@@ -6559,7 +7350,25 @@
                 <w:sz w:val="24"/>
                 <w:szCs w:val="24"/>
               </w:rPr>
-              <w:t>http://localhost:8080/stocks/entrepots/count-portable-items-of-entrepot/{id}</w:t>
+              <w:t>http://localhost</w:t>
+            </w:r>
+            <w:r>
+              <w:rPr>
+                <w:rFonts w:ascii="Times New Roman" w:hAnsi="Times New Roman" w:cs="Times New Roman"/>
+                <w:b/>
+                <w:sz w:val="24"/>
+                <w:szCs w:val="24"/>
+              </w:rPr>
+              <w:t>:8080/telcopro</w:t>
+            </w:r>
+            <w:r>
+              <w:rPr>
+                <w:rFonts w:ascii="Times New Roman" w:hAnsi="Times New Roman" w:cs="Times New Roman"/>
+                <w:b/>
+                <w:sz w:val="24"/>
+                <w:szCs w:val="24"/>
+              </w:rPr>
+              <w:t>/stocks/entrepots/count-portable-items-of-entrepot/{id}</w:t>
             </w:r>
           </w:p>
         </w:tc>
@@ -6660,7 +7469,25 @@
                 <w:sz w:val="24"/>
                 <w:szCs w:val="24"/>
               </w:rPr>
-              <w:t>http://localhost:8080/stocks/entrepots/emplacements-of-entrepot/{id}</w:t>
+              <w:t>http://localhost</w:t>
+            </w:r>
+            <w:r>
+              <w:rPr>
+                <w:rFonts w:ascii="Times New Roman" w:hAnsi="Times New Roman" w:cs="Times New Roman"/>
+                <w:b/>
+                <w:sz w:val="24"/>
+                <w:szCs w:val="24"/>
+              </w:rPr>
+              <w:t>:8080/telcopro</w:t>
+            </w:r>
+            <w:r>
+              <w:rPr>
+                <w:rFonts w:ascii="Times New Roman" w:hAnsi="Times New Roman" w:cs="Times New Roman"/>
+                <w:b/>
+                <w:sz w:val="24"/>
+                <w:szCs w:val="24"/>
+              </w:rPr>
+              <w:t>/stocks/entrepots/emplacements-of-entrepot/{id}</w:t>
             </w:r>
           </w:p>
         </w:tc>
@@ -6761,7 +7588,25 @@
                 <w:sz w:val="24"/>
                 <w:szCs w:val="24"/>
               </w:rPr>
-              <w:t>http://localhost:8080/stocks/entrepots/is-spaced/{id}</w:t>
+              <w:t>http://localhost</w:t>
+            </w:r>
+            <w:r>
+              <w:rPr>
+                <w:rFonts w:ascii="Times New Roman" w:hAnsi="Times New Roman" w:cs="Times New Roman"/>
+                <w:b/>
+                <w:sz w:val="24"/>
+                <w:szCs w:val="24"/>
+              </w:rPr>
+              <w:t>:8080/telcopro</w:t>
+            </w:r>
+            <w:r>
+              <w:rPr>
+                <w:rFonts w:ascii="Times New Roman" w:hAnsi="Times New Roman" w:cs="Times New Roman"/>
+                <w:b/>
+                <w:sz w:val="24"/>
+                <w:szCs w:val="24"/>
+              </w:rPr>
+              <w:t>/stocks/entrepots/is-spaced/{id}</w:t>
             </w:r>
           </w:p>
         </w:tc>
@@ -6861,7 +7706,25 @@
                 <w:sz w:val="24"/>
                 <w:szCs w:val="24"/>
               </w:rPr>
-              <w:t>http://localhost:8080/stocks/entrepots/add-product-possible/{id}</w:t>
+              <w:t>http://localhost</w:t>
+            </w:r>
+            <w:r>
+              <w:rPr>
+                <w:rFonts w:ascii="Times New Roman" w:hAnsi="Times New Roman" w:cs="Times New Roman"/>
+                <w:b/>
+                <w:sz w:val="24"/>
+                <w:szCs w:val="24"/>
+              </w:rPr>
+              <w:t>:8080/telcopro</w:t>
+            </w:r>
+            <w:r>
+              <w:rPr>
+                <w:rFonts w:ascii="Times New Roman" w:hAnsi="Times New Roman" w:cs="Times New Roman"/>
+                <w:b/>
+                <w:sz w:val="24"/>
+                <w:szCs w:val="24"/>
+              </w:rPr>
+              <w:t>/stocks/entrepots/add-product-possible/{id}</w:t>
             </w:r>
           </w:p>
         </w:tc>
@@ -6962,7 +7825,25 @@
                 <w:sz w:val="24"/>
                 <w:szCs w:val="24"/>
               </w:rPr>
-              <w:t>http://localhost:8080/stocks/entrepots/add-many-products-possible/{id}</w:t>
+              <w:t>http://localhost</w:t>
+            </w:r>
+            <w:r>
+              <w:rPr>
+                <w:rFonts w:ascii="Times New Roman" w:hAnsi="Times New Roman" w:cs="Times New Roman"/>
+                <w:b/>
+                <w:sz w:val="24"/>
+                <w:szCs w:val="24"/>
+              </w:rPr>
+              <w:t>:8080/telcopro</w:t>
+            </w:r>
+            <w:r>
+              <w:rPr>
+                <w:rFonts w:ascii="Times New Roman" w:hAnsi="Times New Roman" w:cs="Times New Roman"/>
+                <w:b/>
+                <w:sz w:val="24"/>
+                <w:szCs w:val="24"/>
+              </w:rPr>
+              <w:t>/stocks/entrepots/add-many-products-possible/{id}</w:t>
             </w:r>
           </w:p>
         </w:tc>
@@ -7093,7 +7974,25 @@
                 <w:sz w:val="24"/>
                 <w:szCs w:val="24"/>
               </w:rPr>
-              <w:t>http://localhost:8080/stocks</w:t>
+              <w:t>http://localhost</w:t>
+            </w:r>
+            <w:r>
+              <w:rPr>
+                <w:rFonts w:ascii="Times New Roman" w:hAnsi="Times New Roman" w:cs="Times New Roman"/>
+                <w:b/>
+                <w:sz w:val="24"/>
+                <w:szCs w:val="24"/>
+              </w:rPr>
+              <w:t>:8080/telcopro</w:t>
+            </w:r>
+            <w:r>
+              <w:rPr>
+                <w:rFonts w:ascii="Times New Roman" w:hAnsi="Times New Roman" w:cs="Times New Roman"/>
+                <w:b/>
+                <w:sz w:val="24"/>
+                <w:szCs w:val="24"/>
+              </w:rPr>
+              <w:t>/stocks</w:t>
             </w:r>
             <w:r>
               <w:rPr>
@@ -7168,7 +8067,16 @@
                 <w:sz w:val="24"/>
                 <w:szCs w:val="24"/>
               </w:rPr>
-              <w:t xml:space="preserve"> à modifier avec le id nulle, le </w:t>
+              <w:t xml:space="preserve"> à </w:t>
+            </w:r>
+            <w:r>
+              <w:rPr>
+                <w:rFonts w:ascii="Times New Roman" w:hAnsi="Times New Roman" w:cs="Times New Roman"/>
+                <w:sz w:val="24"/>
+                <w:szCs w:val="24"/>
+              </w:rPr>
+              <w:lastRenderedPageBreak/>
+              <w:t xml:space="preserve">modifier avec le id nulle, le </w:t>
             </w:r>
             <w:proofErr w:type="spellStart"/>
             <w:r>
@@ -7210,7 +8118,17 @@
                 <w:sz w:val="24"/>
                 <w:szCs w:val="24"/>
               </w:rPr>
-              <w:t xml:space="preserve">Listing, Modification et Sauvegarde </w:t>
+              <w:lastRenderedPageBreak/>
+              <w:t xml:space="preserve">Listing, Modification et </w:t>
+            </w:r>
+            <w:r>
+              <w:rPr>
+                <w:rFonts w:ascii="Times New Roman" w:hAnsi="Times New Roman" w:cs="Times New Roman"/>
+                <w:sz w:val="24"/>
+                <w:szCs w:val="24"/>
+              </w:rPr>
+              <w:lastRenderedPageBreak/>
+              <w:t xml:space="preserve">Sauvegarde </w:t>
             </w:r>
             <w:r>
               <w:rPr>
@@ -7255,7 +8173,26 @@
                 <w:sz w:val="24"/>
                 <w:szCs w:val="24"/>
               </w:rPr>
-              <w:t>http://localhost:8080/stocks</w:t>
+              <w:lastRenderedPageBreak/>
+              <w:t>http://localhost</w:t>
+            </w:r>
+            <w:r>
+              <w:rPr>
+                <w:rFonts w:ascii="Times New Roman" w:hAnsi="Times New Roman" w:cs="Times New Roman"/>
+                <w:b/>
+                <w:sz w:val="24"/>
+                <w:szCs w:val="24"/>
+              </w:rPr>
+              <w:t>:8080/telcopro</w:t>
+            </w:r>
+            <w:r>
+              <w:rPr>
+                <w:rFonts w:ascii="Times New Roman" w:hAnsi="Times New Roman" w:cs="Times New Roman"/>
+                <w:b/>
+                <w:sz w:val="24"/>
+                <w:szCs w:val="24"/>
+              </w:rPr>
+              <w:t>/stocks</w:t>
             </w:r>
             <w:r>
               <w:rPr>
@@ -7391,7 +8328,25 @@
                 <w:sz w:val="24"/>
                 <w:szCs w:val="24"/>
               </w:rPr>
-              <w:t>http://localhost:8080/stocks</w:t>
+              <w:t>http://localhost</w:t>
+            </w:r>
+            <w:r>
+              <w:rPr>
+                <w:rFonts w:ascii="Times New Roman" w:hAnsi="Times New Roman" w:cs="Times New Roman"/>
+                <w:b/>
+                <w:sz w:val="24"/>
+                <w:szCs w:val="24"/>
+              </w:rPr>
+              <w:t>:8080/telcopro</w:t>
+            </w:r>
+            <w:r>
+              <w:rPr>
+                <w:rFonts w:ascii="Times New Roman" w:hAnsi="Times New Roman" w:cs="Times New Roman"/>
+                <w:b/>
+                <w:sz w:val="24"/>
+                <w:szCs w:val="24"/>
+              </w:rPr>
+              <w:t>/stocks</w:t>
             </w:r>
             <w:r>
               <w:rPr>
@@ -7603,7 +8558,27 @@
                 <w:szCs w:val="24"/>
                 <w:lang w:val="en-US"/>
               </w:rPr>
-              <w:t>http://localhost:8080/stocks</w:t>
+              <w:t>http://localhost</w:t>
+            </w:r>
+            <w:r>
+              <w:rPr>
+                <w:rFonts w:ascii="Times New Roman" w:hAnsi="Times New Roman" w:cs="Times New Roman"/>
+                <w:b/>
+                <w:sz w:val="24"/>
+                <w:szCs w:val="24"/>
+                <w:lang w:val="en-US"/>
+              </w:rPr>
+              <w:t>:8080/telcopro</w:t>
+            </w:r>
+            <w:r>
+              <w:rPr>
+                <w:rFonts w:ascii="Times New Roman" w:hAnsi="Times New Roman" w:cs="Times New Roman"/>
+                <w:b/>
+                <w:sz w:val="24"/>
+                <w:szCs w:val="24"/>
+                <w:lang w:val="en-US"/>
+              </w:rPr>
+              <w:t>/stocks</w:t>
             </w:r>
             <w:r>
               <w:rPr>
@@ -7774,7 +8749,27 @@
                 <w:szCs w:val="24"/>
                 <w:lang w:val="en-US"/>
               </w:rPr>
-              <w:t>http://localhost:8080/stocks</w:t>
+              <w:t>http://localhost</w:t>
+            </w:r>
+            <w:r>
+              <w:rPr>
+                <w:rFonts w:ascii="Times New Roman" w:hAnsi="Times New Roman" w:cs="Times New Roman"/>
+                <w:b/>
+                <w:sz w:val="24"/>
+                <w:szCs w:val="24"/>
+                <w:lang w:val="en-US"/>
+              </w:rPr>
+              <w:t>:8080/telcopro</w:t>
+            </w:r>
+            <w:r>
+              <w:rPr>
+                <w:rFonts w:ascii="Times New Roman" w:hAnsi="Times New Roman" w:cs="Times New Roman"/>
+                <w:b/>
+                <w:sz w:val="24"/>
+                <w:szCs w:val="24"/>
+                <w:lang w:val="en-US"/>
+              </w:rPr>
+              <w:t>/stocks</w:t>
             </w:r>
             <w:r>
               <w:rPr>
@@ -8042,7 +9037,25 @@
                 <w:sz w:val="24"/>
                 <w:szCs w:val="24"/>
               </w:rPr>
-              <w:t>http://localhost:8080/stocks</w:t>
+              <w:t>http://localhost</w:t>
+            </w:r>
+            <w:r>
+              <w:rPr>
+                <w:rFonts w:ascii="Times New Roman" w:hAnsi="Times New Roman" w:cs="Times New Roman"/>
+                <w:b/>
+                <w:sz w:val="24"/>
+                <w:szCs w:val="24"/>
+              </w:rPr>
+              <w:t>:8080/telcopro</w:t>
+            </w:r>
+            <w:r>
+              <w:rPr>
+                <w:rFonts w:ascii="Times New Roman" w:hAnsi="Times New Roman" w:cs="Times New Roman"/>
+                <w:b/>
+                <w:sz w:val="24"/>
+                <w:szCs w:val="24"/>
+              </w:rPr>
+              <w:t>/stocks</w:t>
             </w:r>
             <w:r>
               <w:rPr>
@@ -8099,16 +9112,7 @@
                 <w:sz w:val="24"/>
                 <w:szCs w:val="24"/>
               </w:rPr>
-              <w:t xml:space="preserve">Aucun, le groupe à </w:t>
-            </w:r>
-            <w:r>
-              <w:rPr>
-                <w:rFonts w:ascii="Times New Roman" w:hAnsi="Times New Roman" w:cs="Times New Roman"/>
-                <w:sz w:val="24"/>
-                <w:szCs w:val="24"/>
-              </w:rPr>
-              <w:lastRenderedPageBreak/>
-              <w:t>modifier avec le id nulle, le groupe à sauvegarder avec le id non nulle</w:t>
+              <w:t>Aucun, le groupe à modifier avec le id nulle, le groupe à sauvegarder avec le id non nulle</w:t>
             </w:r>
           </w:p>
         </w:tc>
@@ -8132,17 +9136,7 @@
                 <w:sz w:val="24"/>
                 <w:szCs w:val="24"/>
               </w:rPr>
-              <w:lastRenderedPageBreak/>
-              <w:t xml:space="preserve">Listing, Modification et </w:t>
-            </w:r>
-            <w:r>
-              <w:rPr>
-                <w:rFonts w:ascii="Times New Roman" w:hAnsi="Times New Roman" w:cs="Times New Roman"/>
-                <w:sz w:val="24"/>
-                <w:szCs w:val="24"/>
-              </w:rPr>
-              <w:lastRenderedPageBreak/>
-              <w:t xml:space="preserve">Sauvegarde </w:t>
+              <w:t xml:space="preserve">Listing, Modification et Sauvegarde </w:t>
             </w:r>
             <w:r>
               <w:rPr>
@@ -8177,8 +9171,25 @@
                 <w:sz w:val="24"/>
                 <w:szCs w:val="24"/>
               </w:rPr>
-              <w:lastRenderedPageBreak/>
-              <w:t>http://localhost:8080/stocks</w:t>
+              <w:t>http://localhost</w:t>
+            </w:r>
+            <w:r>
+              <w:rPr>
+                <w:rFonts w:ascii="Times New Roman" w:hAnsi="Times New Roman" w:cs="Times New Roman"/>
+                <w:b/>
+                <w:sz w:val="24"/>
+                <w:szCs w:val="24"/>
+              </w:rPr>
+              <w:t>:8080/telcopro</w:t>
+            </w:r>
+            <w:r>
+              <w:rPr>
+                <w:rFonts w:ascii="Times New Roman" w:hAnsi="Times New Roman" w:cs="Times New Roman"/>
+                <w:b/>
+                <w:sz w:val="24"/>
+                <w:szCs w:val="24"/>
+              </w:rPr>
+              <w:t>/stocks</w:t>
             </w:r>
             <w:r>
               <w:rPr>
@@ -8286,7 +9297,25 @@
                 <w:sz w:val="24"/>
                 <w:szCs w:val="24"/>
               </w:rPr>
-              <w:t>http://localhost:8080/stocks</w:t>
+              <w:t>http://localhost</w:t>
+            </w:r>
+            <w:r>
+              <w:rPr>
+                <w:rFonts w:ascii="Times New Roman" w:hAnsi="Times New Roman" w:cs="Times New Roman"/>
+                <w:b/>
+                <w:sz w:val="24"/>
+                <w:szCs w:val="24"/>
+              </w:rPr>
+              <w:t>:8080/telcopro</w:t>
+            </w:r>
+            <w:r>
+              <w:rPr>
+                <w:rFonts w:ascii="Times New Roman" w:hAnsi="Times New Roman" w:cs="Times New Roman"/>
+                <w:b/>
+                <w:sz w:val="24"/>
+                <w:szCs w:val="24"/>
+              </w:rPr>
+              <w:t>/stocks</w:t>
             </w:r>
             <w:r>
               <w:rPr>
@@ -8526,7 +9555,25 @@
                 <w:sz w:val="24"/>
                 <w:szCs w:val="24"/>
               </w:rPr>
-              <w:t>http://localhost:8080/stocks</w:t>
+              <w:t>http://localhost</w:t>
+            </w:r>
+            <w:r>
+              <w:rPr>
+                <w:rFonts w:ascii="Times New Roman" w:hAnsi="Times New Roman" w:cs="Times New Roman"/>
+                <w:b/>
+                <w:sz w:val="24"/>
+                <w:szCs w:val="24"/>
+              </w:rPr>
+              <w:t>:8080/telcopro</w:t>
+            </w:r>
+            <w:r>
+              <w:rPr>
+                <w:rFonts w:ascii="Times New Roman" w:hAnsi="Times New Roman" w:cs="Times New Roman"/>
+                <w:b/>
+                <w:sz w:val="24"/>
+                <w:szCs w:val="24"/>
+              </w:rPr>
+              <w:t>/stocks</w:t>
             </w:r>
             <w:r>
               <w:rPr>
@@ -8642,7 +9689,25 @@
                 <w:sz w:val="24"/>
                 <w:szCs w:val="24"/>
               </w:rPr>
-              <w:t>http://localhost:8080/stocks</w:t>
+              <w:t>http://localhost</w:t>
+            </w:r>
+            <w:r>
+              <w:rPr>
+                <w:rFonts w:ascii="Times New Roman" w:hAnsi="Times New Roman" w:cs="Times New Roman"/>
+                <w:b/>
+                <w:sz w:val="24"/>
+                <w:szCs w:val="24"/>
+              </w:rPr>
+              <w:t>:8080/telcopro</w:t>
+            </w:r>
+            <w:r>
+              <w:rPr>
+                <w:rFonts w:ascii="Times New Roman" w:hAnsi="Times New Roman" w:cs="Times New Roman"/>
+                <w:b/>
+                <w:sz w:val="24"/>
+                <w:szCs w:val="24"/>
+              </w:rPr>
+              <w:t>/stocks</w:t>
             </w:r>
             <w:r>
               <w:rPr>
@@ -8750,7 +9815,26 @@
                 <w:sz w:val="24"/>
                 <w:szCs w:val="24"/>
               </w:rPr>
-              <w:t>http://localhost:8080/stocks/portables/emplacement-of-portable/{id}</w:t>
+              <w:lastRenderedPageBreak/>
+              <w:t>http://localhost</w:t>
+            </w:r>
+            <w:r>
+              <w:rPr>
+                <w:rFonts w:ascii="Times New Roman" w:hAnsi="Times New Roman" w:cs="Times New Roman"/>
+                <w:b/>
+                <w:sz w:val="24"/>
+                <w:szCs w:val="24"/>
+              </w:rPr>
+              <w:t>:8080/telcopro</w:t>
+            </w:r>
+            <w:r>
+              <w:rPr>
+                <w:rFonts w:ascii="Times New Roman" w:hAnsi="Times New Roman" w:cs="Times New Roman"/>
+                <w:b/>
+                <w:sz w:val="24"/>
+                <w:szCs w:val="24"/>
+              </w:rPr>
+              <w:t>/stocks/portables/emplacement-of-portable/{id}</w:t>
             </w:r>
           </w:p>
         </w:tc>
@@ -8851,7 +9935,25 @@
                 <w:sz w:val="24"/>
                 <w:szCs w:val="24"/>
               </w:rPr>
-              <w:t>http://localhost:8080/stocks/portables/mouvment-of-portable/{id}</w:t>
+              <w:t>http://localhost</w:t>
+            </w:r>
+            <w:r>
+              <w:rPr>
+                <w:rFonts w:ascii="Times New Roman" w:hAnsi="Times New Roman" w:cs="Times New Roman"/>
+                <w:b/>
+                <w:sz w:val="24"/>
+                <w:szCs w:val="24"/>
+              </w:rPr>
+              <w:t>:8080/telcopro</w:t>
+            </w:r>
+            <w:r>
+              <w:rPr>
+                <w:rFonts w:ascii="Times New Roman" w:hAnsi="Times New Roman" w:cs="Times New Roman"/>
+                <w:b/>
+                <w:sz w:val="24"/>
+                <w:szCs w:val="24"/>
+              </w:rPr>
+              <w:t>/stocks/portables/mouvment-of-portable/{id}</w:t>
             </w:r>
           </w:p>
         </w:tc>
@@ -8952,7 +10054,25 @@
                 <w:sz w:val="24"/>
                 <w:szCs w:val="24"/>
               </w:rPr>
-              <w:t>http://localhost:8080/stocks</w:t>
+              <w:t>http://localhost</w:t>
+            </w:r>
+            <w:r>
+              <w:rPr>
+                <w:rFonts w:ascii="Times New Roman" w:hAnsi="Times New Roman" w:cs="Times New Roman"/>
+                <w:b/>
+                <w:sz w:val="24"/>
+                <w:szCs w:val="24"/>
+              </w:rPr>
+              <w:t>:8080/telcopro</w:t>
+            </w:r>
+            <w:r>
+              <w:rPr>
+                <w:rFonts w:ascii="Times New Roman" w:hAnsi="Times New Roman" w:cs="Times New Roman"/>
+                <w:b/>
+                <w:sz w:val="24"/>
+                <w:szCs w:val="24"/>
+              </w:rPr>
+              <w:t>/stocks</w:t>
             </w:r>
             <w:r>
               <w:rPr>
@@ -9139,7 +10259,25 @@
                 <w:sz w:val="24"/>
                 <w:szCs w:val="24"/>
               </w:rPr>
-              <w:t>http://localhost:8080/stocks</w:t>
+              <w:t>http://localhost</w:t>
+            </w:r>
+            <w:r>
+              <w:rPr>
+                <w:rFonts w:ascii="Times New Roman" w:hAnsi="Times New Roman" w:cs="Times New Roman"/>
+                <w:b/>
+                <w:sz w:val="24"/>
+                <w:szCs w:val="24"/>
+              </w:rPr>
+              <w:t>:8080/telcopro</w:t>
+            </w:r>
+            <w:r>
+              <w:rPr>
+                <w:rFonts w:ascii="Times New Roman" w:hAnsi="Times New Roman" w:cs="Times New Roman"/>
+                <w:b/>
+                <w:sz w:val="24"/>
+                <w:szCs w:val="24"/>
+              </w:rPr>
+              <w:t>/stocks</w:t>
             </w:r>
             <w:r>
               <w:rPr>
@@ -9264,7 +10402,25 @@
                 <w:sz w:val="24"/>
                 <w:szCs w:val="24"/>
               </w:rPr>
-              <w:t>http://localhost:8080/stocks</w:t>
+              <w:t>http://localhost</w:t>
+            </w:r>
+            <w:r>
+              <w:rPr>
+                <w:rFonts w:ascii="Times New Roman" w:hAnsi="Times New Roman" w:cs="Times New Roman"/>
+                <w:b/>
+                <w:sz w:val="24"/>
+                <w:szCs w:val="24"/>
+              </w:rPr>
+              <w:t>:8080/telcopro</w:t>
+            </w:r>
+            <w:r>
+              <w:rPr>
+                <w:rFonts w:ascii="Times New Roman" w:hAnsi="Times New Roman" w:cs="Times New Roman"/>
+                <w:b/>
+                <w:sz w:val="24"/>
+                <w:szCs w:val="24"/>
+              </w:rPr>
+              <w:t>/stocks</w:t>
             </w:r>
             <w:r>
               <w:rPr>
@@ -9456,7 +10612,25 @@
                 <w:sz w:val="24"/>
                 <w:szCs w:val="24"/>
               </w:rPr>
-              <w:t>http://localhost:8080/stocks</w:t>
+              <w:t>http://localhost</w:t>
+            </w:r>
+            <w:r>
+              <w:rPr>
+                <w:rFonts w:ascii="Times New Roman" w:hAnsi="Times New Roman" w:cs="Times New Roman"/>
+                <w:b/>
+                <w:sz w:val="24"/>
+                <w:szCs w:val="24"/>
+              </w:rPr>
+              <w:t>:8080/telcopro</w:t>
+            </w:r>
+            <w:r>
+              <w:rPr>
+                <w:rFonts w:ascii="Times New Roman" w:hAnsi="Times New Roman" w:cs="Times New Roman"/>
+                <w:b/>
+                <w:sz w:val="24"/>
+                <w:szCs w:val="24"/>
+              </w:rPr>
+              <w:t>/stocks</w:t>
             </w:r>
             <w:r>
               <w:rPr>
@@ -9513,16 +10687,7 @@
                 <w:sz w:val="24"/>
                 <w:szCs w:val="24"/>
               </w:rPr>
-              <w:t xml:space="preserve">Aucun, la caméra à modifier avec le id nulle, la caméra à sauvegarder </w:t>
-            </w:r>
-            <w:r>
-              <w:rPr>
-                <w:rFonts w:ascii="Times New Roman" w:hAnsi="Times New Roman" w:cs="Times New Roman"/>
-                <w:sz w:val="24"/>
-                <w:szCs w:val="24"/>
-              </w:rPr>
-              <w:lastRenderedPageBreak/>
-              <w:t>avec le id non nulle</w:t>
+              <w:t>Aucun, la caméra à modifier avec le id nulle, la caméra à sauvegarder avec le id non nulle</w:t>
             </w:r>
           </w:p>
         </w:tc>
@@ -9546,7 +10711,6 @@
                 <w:sz w:val="24"/>
                 <w:szCs w:val="24"/>
               </w:rPr>
-              <w:lastRenderedPageBreak/>
               <w:t xml:space="preserve">Listing, Modification et Sauvegarde </w:t>
             </w:r>
             <w:r>
@@ -9582,8 +10746,25 @@
                 <w:sz w:val="24"/>
                 <w:szCs w:val="24"/>
               </w:rPr>
-              <w:lastRenderedPageBreak/>
-              <w:t>http://localhost:8080/stocks</w:t>
+              <w:t>http://localhost</w:t>
+            </w:r>
+            <w:r>
+              <w:rPr>
+                <w:rFonts w:ascii="Times New Roman" w:hAnsi="Times New Roman" w:cs="Times New Roman"/>
+                <w:b/>
+                <w:sz w:val="24"/>
+                <w:szCs w:val="24"/>
+              </w:rPr>
+              <w:t>:8080/telcopro</w:t>
+            </w:r>
+            <w:r>
+              <w:rPr>
+                <w:rFonts w:ascii="Times New Roman" w:hAnsi="Times New Roman" w:cs="Times New Roman"/>
+                <w:b/>
+                <w:sz w:val="24"/>
+                <w:szCs w:val="24"/>
+              </w:rPr>
+              <w:t>/stocks</w:t>
             </w:r>
             <w:r>
               <w:rPr>
@@ -9691,7 +10872,25 @@
                 <w:sz w:val="24"/>
                 <w:szCs w:val="24"/>
               </w:rPr>
-              <w:t>http://localhost:8080/stocks</w:t>
+              <w:t>http://localhost</w:t>
+            </w:r>
+            <w:r>
+              <w:rPr>
+                <w:rFonts w:ascii="Times New Roman" w:hAnsi="Times New Roman" w:cs="Times New Roman"/>
+                <w:b/>
+                <w:sz w:val="24"/>
+                <w:szCs w:val="24"/>
+              </w:rPr>
+              <w:t>:8080/telcopro</w:t>
+            </w:r>
+            <w:r>
+              <w:rPr>
+                <w:rFonts w:ascii="Times New Roman" w:hAnsi="Times New Roman" w:cs="Times New Roman"/>
+                <w:b/>
+                <w:sz w:val="24"/>
+                <w:szCs w:val="24"/>
+              </w:rPr>
+              <w:t>/stocks</w:t>
             </w:r>
             <w:r>
               <w:rPr>
@@ -9817,7 +11016,25 @@
                 <w:sz w:val="24"/>
                 <w:szCs w:val="24"/>
               </w:rPr>
-              <w:t>http://localhost:8080/stocks/portables/system-os/{id}</w:t>
+              <w:t>http://localhost</w:t>
+            </w:r>
+            <w:r>
+              <w:rPr>
+                <w:rFonts w:ascii="Times New Roman" w:hAnsi="Times New Roman" w:cs="Times New Roman"/>
+                <w:b/>
+                <w:sz w:val="24"/>
+                <w:szCs w:val="24"/>
+              </w:rPr>
+              <w:t>:8080/telcopro</w:t>
+            </w:r>
+            <w:r>
+              <w:rPr>
+                <w:rFonts w:ascii="Times New Roman" w:hAnsi="Times New Roman" w:cs="Times New Roman"/>
+                <w:b/>
+                <w:sz w:val="24"/>
+                <w:szCs w:val="24"/>
+              </w:rPr>
+              <w:t>/stocks/portables/system-os/{id}</w:t>
             </w:r>
           </w:p>
         </w:tc>
@@ -9927,7 +11144,25 @@
                 <w:sz w:val="24"/>
                 <w:szCs w:val="24"/>
               </w:rPr>
-              <w:t>http://localhost:8080/stocks</w:t>
+              <w:t>http://localhost</w:t>
+            </w:r>
+            <w:r>
+              <w:rPr>
+                <w:rFonts w:ascii="Times New Roman" w:hAnsi="Times New Roman" w:cs="Times New Roman"/>
+                <w:b/>
+                <w:sz w:val="24"/>
+                <w:szCs w:val="24"/>
+              </w:rPr>
+              <w:t>:8080/telcopro</w:t>
+            </w:r>
+            <w:r>
+              <w:rPr>
+                <w:rFonts w:ascii="Times New Roman" w:hAnsi="Times New Roman" w:cs="Times New Roman"/>
+                <w:b/>
+                <w:sz w:val="24"/>
+                <w:szCs w:val="24"/>
+              </w:rPr>
+              <w:t>/stocks</w:t>
             </w:r>
             <w:r>
               <w:rPr>
@@ -10119,7 +11354,25 @@
                 <w:sz w:val="24"/>
                 <w:szCs w:val="24"/>
               </w:rPr>
-              <w:t>http://localhost:8080/stocks</w:t>
+              <w:t>http://localhost</w:t>
+            </w:r>
+            <w:r>
+              <w:rPr>
+                <w:rFonts w:ascii="Times New Roman" w:hAnsi="Times New Roman" w:cs="Times New Roman"/>
+                <w:b/>
+                <w:sz w:val="24"/>
+                <w:szCs w:val="24"/>
+              </w:rPr>
+              <w:t>:8080/telcopro</w:t>
+            </w:r>
+            <w:r>
+              <w:rPr>
+                <w:rFonts w:ascii="Times New Roman" w:hAnsi="Times New Roman" w:cs="Times New Roman"/>
+                <w:b/>
+                <w:sz w:val="24"/>
+                <w:szCs w:val="24"/>
+              </w:rPr>
+              <w:t>/stocks</w:t>
             </w:r>
             <w:r>
               <w:rPr>
@@ -10176,7 +11429,16 @@
                 <w:sz w:val="24"/>
                 <w:szCs w:val="24"/>
               </w:rPr>
-              <w:t>Aucun, l'unité de portable à modifier avec le id nulle, l'unité de portable à sauvegarder avec le id non nulle</w:t>
+              <w:t xml:space="preserve">Aucun, l'unité de </w:t>
+            </w:r>
+            <w:r>
+              <w:rPr>
+                <w:rFonts w:ascii="Times New Roman" w:hAnsi="Times New Roman" w:cs="Times New Roman"/>
+                <w:sz w:val="24"/>
+                <w:szCs w:val="24"/>
+              </w:rPr>
+              <w:lastRenderedPageBreak/>
+              <w:t>portable à modifier avec le id nulle, l'unité de portable à sauvegarder avec le id non nulle</w:t>
             </w:r>
           </w:p>
         </w:tc>
@@ -10200,7 +11462,17 @@
                 <w:sz w:val="24"/>
                 <w:szCs w:val="24"/>
               </w:rPr>
-              <w:t xml:space="preserve">Listing, Modification et Sauvegarde </w:t>
+              <w:lastRenderedPageBreak/>
+              <w:t xml:space="preserve">Listing, Modification et </w:t>
+            </w:r>
+            <w:r>
+              <w:rPr>
+                <w:rFonts w:ascii="Times New Roman" w:hAnsi="Times New Roman" w:cs="Times New Roman"/>
+                <w:sz w:val="24"/>
+                <w:szCs w:val="24"/>
+              </w:rPr>
+              <w:lastRenderedPageBreak/>
+              <w:t xml:space="preserve">Sauvegarde </w:t>
             </w:r>
             <w:r>
               <w:rPr>
@@ -10235,7 +11507,26 @@
                 <w:sz w:val="24"/>
                 <w:szCs w:val="24"/>
               </w:rPr>
-              <w:t>http://localhost:8080/stocks</w:t>
+              <w:lastRenderedPageBreak/>
+              <w:t>http://localhost</w:t>
+            </w:r>
+            <w:r>
+              <w:rPr>
+                <w:rFonts w:ascii="Times New Roman" w:hAnsi="Times New Roman" w:cs="Times New Roman"/>
+                <w:b/>
+                <w:sz w:val="24"/>
+                <w:szCs w:val="24"/>
+              </w:rPr>
+              <w:t>:8080/telcopro</w:t>
+            </w:r>
+            <w:r>
+              <w:rPr>
+                <w:rFonts w:ascii="Times New Roman" w:hAnsi="Times New Roman" w:cs="Times New Roman"/>
+                <w:b/>
+                <w:sz w:val="24"/>
+                <w:szCs w:val="24"/>
+              </w:rPr>
+              <w:t>/stocks</w:t>
             </w:r>
             <w:r>
               <w:rPr>
@@ -10343,7 +11634,25 @@
                 <w:sz w:val="24"/>
                 <w:szCs w:val="24"/>
               </w:rPr>
-              <w:t>http://localhost:8080/stocks</w:t>
+              <w:t>http://localhost</w:t>
+            </w:r>
+            <w:r>
+              <w:rPr>
+                <w:rFonts w:ascii="Times New Roman" w:hAnsi="Times New Roman" w:cs="Times New Roman"/>
+                <w:b/>
+                <w:sz w:val="24"/>
+                <w:szCs w:val="24"/>
+              </w:rPr>
+              <w:t>:8080/telcopro</w:t>
+            </w:r>
+            <w:r>
+              <w:rPr>
+                <w:rFonts w:ascii="Times New Roman" w:hAnsi="Times New Roman" w:cs="Times New Roman"/>
+                <w:b/>
+                <w:sz w:val="24"/>
+                <w:szCs w:val="24"/>
+              </w:rPr>
+              <w:t>/stocks</w:t>
             </w:r>
             <w:r>
               <w:rPr>
@@ -10535,7 +11844,25 @@
                 <w:sz w:val="24"/>
                 <w:szCs w:val="24"/>
               </w:rPr>
-              <w:t>http://localhost:8080/stocks</w:t>
+              <w:t>http://localhost</w:t>
+            </w:r>
+            <w:r>
+              <w:rPr>
+                <w:rFonts w:ascii="Times New Roman" w:hAnsi="Times New Roman" w:cs="Times New Roman"/>
+                <w:b/>
+                <w:sz w:val="24"/>
+                <w:szCs w:val="24"/>
+              </w:rPr>
+              <w:t>:8080/telcopro</w:t>
+            </w:r>
+            <w:r>
+              <w:rPr>
+                <w:rFonts w:ascii="Times New Roman" w:hAnsi="Times New Roman" w:cs="Times New Roman"/>
+                <w:b/>
+                <w:sz w:val="24"/>
+                <w:szCs w:val="24"/>
+              </w:rPr>
+              <w:t>/stocks</w:t>
             </w:r>
             <w:r>
               <w:rPr>
@@ -10676,7 +12003,25 @@
                 <w:sz w:val="24"/>
                 <w:szCs w:val="24"/>
               </w:rPr>
-              <w:t>http://localhost:8080/stocks</w:t>
+              <w:t>http://localhost</w:t>
+            </w:r>
+            <w:r>
+              <w:rPr>
+                <w:rFonts w:ascii="Times New Roman" w:hAnsi="Times New Roman" w:cs="Times New Roman"/>
+                <w:b/>
+                <w:sz w:val="24"/>
+                <w:szCs w:val="24"/>
+              </w:rPr>
+              <w:t>:8080/telcopro</w:t>
+            </w:r>
+            <w:r>
+              <w:rPr>
+                <w:rFonts w:ascii="Times New Roman" w:hAnsi="Times New Roman" w:cs="Times New Roman"/>
+                <w:b/>
+                <w:sz w:val="24"/>
+                <w:szCs w:val="24"/>
+              </w:rPr>
+              <w:t>/stocks</w:t>
             </w:r>
             <w:r>
               <w:rPr>
@@ -10818,7 +12163,25 @@
                 <w:sz w:val="24"/>
                 <w:szCs w:val="24"/>
               </w:rPr>
-              <w:t>http://localhost:8080/stocks</w:t>
+              <w:t>http://localhost</w:t>
+            </w:r>
+            <w:r>
+              <w:rPr>
+                <w:rFonts w:ascii="Times New Roman" w:hAnsi="Times New Roman" w:cs="Times New Roman"/>
+                <w:b/>
+                <w:sz w:val="24"/>
+                <w:szCs w:val="24"/>
+              </w:rPr>
+              <w:t>:8080/telcopro</w:t>
+            </w:r>
+            <w:r>
+              <w:rPr>
+                <w:rFonts w:ascii="Times New Roman" w:hAnsi="Times New Roman" w:cs="Times New Roman"/>
+                <w:b/>
+                <w:sz w:val="24"/>
+                <w:szCs w:val="24"/>
+              </w:rPr>
+              <w:t>/stocks</w:t>
             </w:r>
             <w:r>
               <w:rPr>
@@ -10983,7 +12346,6 @@
                 <w:sz w:val="24"/>
                 <w:szCs w:val="24"/>
               </w:rPr>
-              <w:lastRenderedPageBreak/>
               <w:t xml:space="preserve">Rechercher des </w:t>
             </w:r>
             <w:proofErr w:type="spellStart"/>
@@ -11029,8 +12391,25 @@
                 <w:sz w:val="24"/>
                 <w:szCs w:val="24"/>
               </w:rPr>
-              <w:lastRenderedPageBreak/>
-              <w:t>http://localhost:8080/stocks</w:t>
+              <w:t>http://localhost</w:t>
+            </w:r>
+            <w:r>
+              <w:rPr>
+                <w:rFonts w:ascii="Times New Roman" w:hAnsi="Times New Roman" w:cs="Times New Roman"/>
+                <w:b/>
+                <w:sz w:val="24"/>
+                <w:szCs w:val="24"/>
+              </w:rPr>
+              <w:t>:8080/telcopro</w:t>
+            </w:r>
+            <w:r>
+              <w:rPr>
+                <w:rFonts w:ascii="Times New Roman" w:hAnsi="Times New Roman" w:cs="Times New Roman"/>
+                <w:b/>
+                <w:sz w:val="24"/>
+                <w:szCs w:val="24"/>
+              </w:rPr>
+              <w:t>/stocks</w:t>
             </w:r>
             <w:r>
               <w:rPr>
@@ -11217,7 +12596,25 @@
                 <w:sz w:val="24"/>
                 <w:szCs w:val="24"/>
               </w:rPr>
-              <w:t>http://localhost:8080/stocks</w:t>
+              <w:t>http://localhost</w:t>
+            </w:r>
+            <w:r>
+              <w:rPr>
+                <w:rFonts w:ascii="Times New Roman" w:hAnsi="Times New Roman" w:cs="Times New Roman"/>
+                <w:b/>
+                <w:sz w:val="24"/>
+                <w:szCs w:val="24"/>
+              </w:rPr>
+              <w:t>:8080/telcopro</w:t>
+            </w:r>
+            <w:r>
+              <w:rPr>
+                <w:rFonts w:ascii="Times New Roman" w:hAnsi="Times New Roman" w:cs="Times New Roman"/>
+                <w:b/>
+                <w:sz w:val="24"/>
+                <w:szCs w:val="24"/>
+              </w:rPr>
+              <w:t>/stocks</w:t>
             </w:r>
             <w:r>
               <w:rPr>
@@ -11395,7 +12792,25 @@
                 <w:sz w:val="24"/>
                 <w:szCs w:val="24"/>
               </w:rPr>
-              <w:t>http://localhost:8080/stocks</w:t>
+              <w:t>http://localhost</w:t>
+            </w:r>
+            <w:r>
+              <w:rPr>
+                <w:rFonts w:ascii="Times New Roman" w:hAnsi="Times New Roman" w:cs="Times New Roman"/>
+                <w:b/>
+                <w:sz w:val="24"/>
+                <w:szCs w:val="24"/>
+              </w:rPr>
+              <w:t>:8080/telcopro</w:t>
+            </w:r>
+            <w:r>
+              <w:rPr>
+                <w:rFonts w:ascii="Times New Roman" w:hAnsi="Times New Roman" w:cs="Times New Roman"/>
+                <w:b/>
+                <w:sz w:val="24"/>
+                <w:szCs w:val="24"/>
+              </w:rPr>
+              <w:t>/stocks</w:t>
             </w:r>
             <w:r>
               <w:rPr>
@@ -11605,7 +13020,26 @@
                 <w:sz w:val="24"/>
                 <w:szCs w:val="24"/>
               </w:rPr>
-              <w:t>http://localhost:8080/stocks</w:t>
+              <w:lastRenderedPageBreak/>
+              <w:t>http://localhost</w:t>
+            </w:r>
+            <w:r>
+              <w:rPr>
+                <w:rFonts w:ascii="Times New Roman" w:hAnsi="Times New Roman" w:cs="Times New Roman"/>
+                <w:b/>
+                <w:sz w:val="24"/>
+                <w:szCs w:val="24"/>
+              </w:rPr>
+              <w:t>:8080/telcopro</w:t>
+            </w:r>
+            <w:r>
+              <w:rPr>
+                <w:rFonts w:ascii="Times New Roman" w:hAnsi="Times New Roman" w:cs="Times New Roman"/>
+                <w:b/>
+                <w:sz w:val="24"/>
+                <w:szCs w:val="24"/>
+              </w:rPr>
+              <w:t>/stocks</w:t>
             </w:r>
             <w:r>
               <w:rPr>
@@ -11721,7 +13155,25 @@
                 <w:sz w:val="24"/>
                 <w:szCs w:val="24"/>
               </w:rPr>
-              <w:t>http://localhost:8080/stocks</w:t>
+              <w:t>http://localhost</w:t>
+            </w:r>
+            <w:r>
+              <w:rPr>
+                <w:rFonts w:ascii="Times New Roman" w:hAnsi="Times New Roman" w:cs="Times New Roman"/>
+                <w:b/>
+                <w:sz w:val="24"/>
+                <w:szCs w:val="24"/>
+              </w:rPr>
+              <w:t>:8080/telcopro</w:t>
+            </w:r>
+            <w:r>
+              <w:rPr>
+                <w:rFonts w:ascii="Times New Roman" w:hAnsi="Times New Roman" w:cs="Times New Roman"/>
+                <w:b/>
+                <w:sz w:val="24"/>
+                <w:szCs w:val="24"/>
+              </w:rPr>
+              <w:t>/stocks</w:t>
             </w:r>
             <w:r>
               <w:rPr>
@@ -11829,7 +13281,25 @@
                 <w:sz w:val="24"/>
                 <w:szCs w:val="24"/>
               </w:rPr>
-              <w:t>http://localhost:8080/stocks</w:t>
+              <w:t>http://localhost</w:t>
+            </w:r>
+            <w:r>
+              <w:rPr>
+                <w:rFonts w:ascii="Times New Roman" w:hAnsi="Times New Roman" w:cs="Times New Roman"/>
+                <w:b/>
+                <w:sz w:val="24"/>
+                <w:szCs w:val="24"/>
+              </w:rPr>
+              <w:t>:8080/telcopro</w:t>
+            </w:r>
+            <w:r>
+              <w:rPr>
+                <w:rFonts w:ascii="Times New Roman" w:hAnsi="Times New Roman" w:cs="Times New Roman"/>
+                <w:b/>
+                <w:sz w:val="24"/>
+                <w:szCs w:val="24"/>
+              </w:rPr>
+              <w:t>/stocks</w:t>
             </w:r>
             <w:r>
               <w:rPr>
@@ -11847,16 +13317,7 @@
                 <w:sz w:val="24"/>
                 <w:szCs w:val="24"/>
               </w:rPr>
-              <w:t>portables/categories/</w:t>
-            </w:r>
-            <w:r>
-              <w:rPr>
-                <w:rFonts w:ascii="Times New Roman" w:hAnsi="Times New Roman" w:cs="Times New Roman"/>
-                <w:b/>
-                <w:sz w:val="24"/>
-                <w:szCs w:val="24"/>
-              </w:rPr>
-              <w:t>search</w:t>
+              <w:t>portables/categories/search</w:t>
             </w:r>
           </w:p>
         </w:tc>
@@ -12003,23 +13464,7 @@
                 <w:sz w:val="24"/>
                 <w:szCs w:val="24"/>
               </w:rPr>
-              <w:t xml:space="preserve">Rechercher des </w:t>
-            </w:r>
-            <w:r>
-              <w:rPr>
-                <w:rFonts w:ascii="Times New Roman" w:hAnsi="Times New Roman" w:cs="Times New Roman"/>
-                <w:sz w:val="24"/>
-                <w:szCs w:val="24"/>
-              </w:rPr>
-              <w:t>catégories de portable</w:t>
-            </w:r>
-            <w:r>
-              <w:rPr>
-                <w:rFonts w:ascii="Times New Roman" w:hAnsi="Times New Roman" w:cs="Times New Roman"/>
-                <w:sz w:val="24"/>
-                <w:szCs w:val="24"/>
-              </w:rPr>
-              <w:t xml:space="preserve">  suivant un mot-clé</w:t>
+              <w:t>Rechercher des catégories de portable  suivant un mot-clé</w:t>
             </w:r>
           </w:p>
         </w:tc>
@@ -12046,7 +13491,25 @@
                 <w:sz w:val="24"/>
                 <w:szCs w:val="24"/>
               </w:rPr>
-              <w:t>http://localhost:8080/stocks</w:t>
+              <w:t>http://localhost</w:t>
+            </w:r>
+            <w:r>
+              <w:rPr>
+                <w:rFonts w:ascii="Times New Roman" w:hAnsi="Times New Roman" w:cs="Times New Roman"/>
+                <w:b/>
+                <w:sz w:val="24"/>
+                <w:szCs w:val="24"/>
+              </w:rPr>
+              <w:t>:8080/telcopro</w:t>
+            </w:r>
+            <w:r>
+              <w:rPr>
+                <w:rFonts w:ascii="Times New Roman" w:hAnsi="Times New Roman" w:cs="Times New Roman"/>
+                <w:b/>
+                <w:sz w:val="24"/>
+                <w:szCs w:val="24"/>
+              </w:rPr>
+              <w:t>/stocks</w:t>
             </w:r>
             <w:r>
               <w:rPr>
@@ -12155,7 +13618,25 @@
                 <w:sz w:val="24"/>
                 <w:szCs w:val="24"/>
               </w:rPr>
-              <w:t>http://localhost:8080/stocks</w:t>
+              <w:t>http://localhost</w:t>
+            </w:r>
+            <w:r>
+              <w:rPr>
+                <w:rFonts w:ascii="Times New Roman" w:hAnsi="Times New Roman" w:cs="Times New Roman"/>
+                <w:b/>
+                <w:sz w:val="24"/>
+                <w:szCs w:val="24"/>
+              </w:rPr>
+              <w:t>:8080/telcopro</w:t>
+            </w:r>
+            <w:r>
+              <w:rPr>
+                <w:rFonts w:ascii="Times New Roman" w:hAnsi="Times New Roman" w:cs="Times New Roman"/>
+                <w:b/>
+                <w:sz w:val="24"/>
+                <w:szCs w:val="24"/>
+              </w:rPr>
+              <w:t>/stocks</w:t>
             </w:r>
             <w:r>
               <w:rPr>
@@ -12347,7 +13828,25 @@
                 <w:sz w:val="24"/>
                 <w:szCs w:val="24"/>
               </w:rPr>
-              <w:t>http://localhost:8080/stocks</w:t>
+              <w:t>http://localhost</w:t>
+            </w:r>
+            <w:r>
+              <w:rPr>
+                <w:rFonts w:ascii="Times New Roman" w:hAnsi="Times New Roman" w:cs="Times New Roman"/>
+                <w:b/>
+                <w:sz w:val="24"/>
+                <w:szCs w:val="24"/>
+              </w:rPr>
+              <w:t>:8080/telcopro</w:t>
+            </w:r>
+            <w:r>
+              <w:rPr>
+                <w:rFonts w:ascii="Times New Roman" w:hAnsi="Times New Roman" w:cs="Times New Roman"/>
+                <w:b/>
+                <w:sz w:val="24"/>
+                <w:szCs w:val="24"/>
+              </w:rPr>
+              <w:t>/stocks</w:t>
             </w:r>
             <w:r>
               <w:rPr>
@@ -12567,7 +14066,25 @@
                 <w:sz w:val="24"/>
                 <w:szCs w:val="24"/>
               </w:rPr>
-              <w:t>http://localhost:8080/users</w:t>
+              <w:t>http://localhost</w:t>
+            </w:r>
+            <w:r>
+              <w:rPr>
+                <w:rFonts w:ascii="Times New Roman" w:hAnsi="Times New Roman" w:cs="Times New Roman"/>
+                <w:b/>
+                <w:sz w:val="24"/>
+                <w:szCs w:val="24"/>
+              </w:rPr>
+              <w:t>:8080/telcopro</w:t>
+            </w:r>
+            <w:r>
+              <w:rPr>
+                <w:rFonts w:ascii="Times New Roman" w:hAnsi="Times New Roman" w:cs="Times New Roman"/>
+                <w:b/>
+                <w:sz w:val="24"/>
+                <w:szCs w:val="24"/>
+              </w:rPr>
+              <w:t>/users</w:t>
             </w:r>
           </w:p>
         </w:tc>
@@ -12615,16 +14132,7 @@
                 <w:sz w:val="24"/>
                 <w:szCs w:val="24"/>
               </w:rPr>
-              <w:t xml:space="preserve">Aucun, l'utilisateur à </w:t>
-            </w:r>
-            <w:r>
-              <w:rPr>
-                <w:rFonts w:ascii="Times New Roman" w:hAnsi="Times New Roman" w:cs="Times New Roman"/>
-                <w:sz w:val="24"/>
-                <w:szCs w:val="24"/>
-              </w:rPr>
-              <w:lastRenderedPageBreak/>
-              <w:t>modifier avec le id nulle, l'utilisateur à sauvegarder avec le id non nulle</w:t>
+              <w:t>Aucun, l'utilisateur à modifier avec le id nulle, l'utilisateur à sauvegarder avec le id non nulle</w:t>
             </w:r>
           </w:p>
         </w:tc>
@@ -12648,17 +14156,7 @@
                 <w:sz w:val="24"/>
                 <w:szCs w:val="24"/>
               </w:rPr>
-              <w:lastRenderedPageBreak/>
-              <w:t xml:space="preserve">Listing, Modification et </w:t>
-            </w:r>
-            <w:r>
-              <w:rPr>
-                <w:rFonts w:ascii="Times New Roman" w:hAnsi="Times New Roman" w:cs="Times New Roman"/>
-                <w:sz w:val="24"/>
-                <w:szCs w:val="24"/>
-              </w:rPr>
-              <w:lastRenderedPageBreak/>
-              <w:t xml:space="preserve">Sauvegarde </w:t>
+              <w:t xml:space="preserve">Listing, Modification et Sauvegarde </w:t>
             </w:r>
             <w:r>
               <w:rPr>
@@ -12701,8 +14199,25 @@
                 <w:sz w:val="24"/>
                 <w:szCs w:val="24"/>
               </w:rPr>
-              <w:lastRenderedPageBreak/>
-              <w:t>http://localhost:8080/users/{id}</w:t>
+              <w:t>http://localhost</w:t>
+            </w:r>
+            <w:r>
+              <w:rPr>
+                <w:rFonts w:ascii="Times New Roman" w:hAnsi="Times New Roman" w:cs="Times New Roman"/>
+                <w:b/>
+                <w:sz w:val="24"/>
+                <w:szCs w:val="24"/>
+              </w:rPr>
+              <w:t>:8080/telcopro</w:t>
+            </w:r>
+            <w:r>
+              <w:rPr>
+                <w:rFonts w:ascii="Times New Roman" w:hAnsi="Times New Roman" w:cs="Times New Roman"/>
+                <w:b/>
+                <w:sz w:val="24"/>
+                <w:szCs w:val="24"/>
+              </w:rPr>
+              <w:t>/users/{id}</w:t>
             </w:r>
           </w:p>
         </w:tc>
@@ -12809,16 +14324,25 @@
                 <w:sz w:val="24"/>
                 <w:szCs w:val="24"/>
               </w:rPr>
-              <w:t>http://localhost:8080/</w:t>
-            </w:r>
-            <w:r>
-              <w:rPr>
-                <w:rFonts w:ascii="Times New Roman" w:hAnsi="Times New Roman" w:cs="Times New Roman"/>
-                <w:b/>
-                <w:sz w:val="24"/>
-                <w:szCs w:val="24"/>
-              </w:rPr>
-              <w:t>users</w:t>
+              <w:t>http://localhost</w:t>
+            </w:r>
+            <w:r>
+              <w:rPr>
+                <w:rFonts w:ascii="Times New Roman" w:hAnsi="Times New Roman" w:cs="Times New Roman"/>
+                <w:b/>
+                <w:sz w:val="24"/>
+                <w:szCs w:val="24"/>
+              </w:rPr>
+              <w:t>:8080/telcopro</w:t>
+            </w:r>
+            <w:r>
+              <w:rPr>
+                <w:rFonts w:ascii="Times New Roman" w:hAnsi="Times New Roman" w:cs="Times New Roman"/>
+                <w:b/>
+                <w:sz w:val="24"/>
+                <w:szCs w:val="24"/>
+              </w:rPr>
+              <w:t>/users</w:t>
             </w:r>
             <w:r>
               <w:rPr>
@@ -12983,31 +14507,7 @@
                 <w:sz w:val="24"/>
                 <w:szCs w:val="24"/>
               </w:rPr>
-              <w:t xml:space="preserve">Rechercher des </w:t>
-            </w:r>
-            <w:r>
-              <w:rPr>
-                <w:rFonts w:ascii="Times New Roman" w:hAnsi="Times New Roman" w:cs="Times New Roman"/>
-                <w:sz w:val="24"/>
-                <w:szCs w:val="24"/>
-              </w:rPr>
-              <w:t>utilisateurs</w:t>
-            </w:r>
-            <w:r>
-              <w:rPr>
-                <w:rFonts w:ascii="Times New Roman" w:hAnsi="Times New Roman" w:cs="Times New Roman"/>
-                <w:sz w:val="24"/>
-                <w:szCs w:val="24"/>
-              </w:rPr>
-              <w:t xml:space="preserve">  suivant un mot-clé</w:t>
-            </w:r>
-            <w:r>
-              <w:rPr>
-                <w:rFonts w:ascii="Times New Roman" w:hAnsi="Times New Roman" w:cs="Times New Roman"/>
-                <w:sz w:val="24"/>
-                <w:szCs w:val="24"/>
-              </w:rPr>
-              <w:t xml:space="preserve"> (nom /prénom employé, </w:t>
+              <w:t xml:space="preserve">Rechercher des utilisateurs  suivant un mot-clé (nom /prénom employé, </w:t>
             </w:r>
             <w:proofErr w:type="spellStart"/>
             <w:r>
@@ -13052,6 +14552,7 @@
                 <w:sz w:val="24"/>
                 <w:szCs w:val="24"/>
               </w:rPr>
+              <w:lastRenderedPageBreak/>
               <w:t>http:</w:t>
             </w:r>
             <w:r>
@@ -13061,7 +14562,25 @@
                 <w:sz w:val="24"/>
                 <w:szCs w:val="24"/>
               </w:rPr>
-              <w:t>//localhost:8080/users-count</w:t>
+              <w:t>//localhost</w:t>
+            </w:r>
+            <w:r>
+              <w:rPr>
+                <w:rFonts w:ascii="Times New Roman" w:hAnsi="Times New Roman" w:cs="Times New Roman"/>
+                <w:b/>
+                <w:sz w:val="24"/>
+                <w:szCs w:val="24"/>
+              </w:rPr>
+              <w:t>:8080/telcopro</w:t>
+            </w:r>
+            <w:r>
+              <w:rPr>
+                <w:rFonts w:ascii="Times New Roman" w:hAnsi="Times New Roman" w:cs="Times New Roman"/>
+                <w:b/>
+                <w:sz w:val="24"/>
+                <w:szCs w:val="24"/>
+              </w:rPr>
+              <w:t>/users-count</w:t>
             </w:r>
           </w:p>
         </w:tc>
@@ -13177,7 +14696,25 @@
                 <w:sz w:val="24"/>
                 <w:szCs w:val="24"/>
               </w:rPr>
-              <w:t>//localhost:8080/create-user-account-employee</w:t>
+              <w:t>//localhost</w:t>
+            </w:r>
+            <w:r>
+              <w:rPr>
+                <w:rFonts w:ascii="Times New Roman" w:hAnsi="Times New Roman" w:cs="Times New Roman"/>
+                <w:b/>
+                <w:sz w:val="24"/>
+                <w:szCs w:val="24"/>
+              </w:rPr>
+              <w:t>:8080/telcopro</w:t>
+            </w:r>
+            <w:r>
+              <w:rPr>
+                <w:rFonts w:ascii="Times New Roman" w:hAnsi="Times New Roman" w:cs="Times New Roman"/>
+                <w:b/>
+                <w:sz w:val="24"/>
+                <w:szCs w:val="24"/>
+              </w:rPr>
+              <w:t>/create-user-account-employee</w:t>
             </w:r>
           </w:p>
         </w:tc>
@@ -13295,7 +14832,25 @@
                 <w:sz w:val="24"/>
                 <w:szCs w:val="24"/>
               </w:rPr>
-              <w:t>//localhost:8080/user-with-username/{username}</w:t>
+              <w:t>//localhost</w:t>
+            </w:r>
+            <w:r>
+              <w:rPr>
+                <w:rFonts w:ascii="Times New Roman" w:hAnsi="Times New Roman" w:cs="Times New Roman"/>
+                <w:b/>
+                <w:sz w:val="24"/>
+                <w:szCs w:val="24"/>
+              </w:rPr>
+              <w:t>:8080/telcopro</w:t>
+            </w:r>
+            <w:r>
+              <w:rPr>
+                <w:rFonts w:ascii="Times New Roman" w:hAnsi="Times New Roman" w:cs="Times New Roman"/>
+                <w:b/>
+                <w:sz w:val="24"/>
+                <w:szCs w:val="24"/>
+              </w:rPr>
+              <w:t>/user-with-username/{username}</w:t>
             </w:r>
           </w:p>
         </w:tc>
@@ -13403,7 +14958,25 @@
                 <w:sz w:val="24"/>
                 <w:szCs w:val="24"/>
               </w:rPr>
-              <w:t>//localhost:8080/</w:t>
+              <w:t>//localhost</w:t>
+            </w:r>
+            <w:r>
+              <w:rPr>
+                <w:rFonts w:ascii="Times New Roman" w:hAnsi="Times New Roman" w:cs="Times New Roman"/>
+                <w:b/>
+                <w:sz w:val="24"/>
+                <w:szCs w:val="24"/>
+              </w:rPr>
+              <w:t>:8080/telcopro</w:t>
+            </w:r>
+            <w:r>
+              <w:rPr>
+                <w:rFonts w:ascii="Times New Roman" w:hAnsi="Times New Roman" w:cs="Times New Roman"/>
+                <w:b/>
+                <w:sz w:val="24"/>
+                <w:szCs w:val="24"/>
+              </w:rPr>
+              <w:t>/</w:t>
             </w:r>
             <w:r>
               <w:rPr>
@@ -13538,7 +15111,25 @@
                 <w:sz w:val="24"/>
                 <w:szCs w:val="24"/>
               </w:rPr>
-              <w:t>//localhost:8080/</w:t>
+              <w:t>//localhost</w:t>
+            </w:r>
+            <w:r>
+              <w:rPr>
+                <w:rFonts w:ascii="Times New Roman" w:hAnsi="Times New Roman" w:cs="Times New Roman"/>
+                <w:b/>
+                <w:sz w:val="24"/>
+                <w:szCs w:val="24"/>
+              </w:rPr>
+              <w:t>:8080/telcopro</w:t>
+            </w:r>
+            <w:r>
+              <w:rPr>
+                <w:rFonts w:ascii="Times New Roman" w:hAnsi="Times New Roman" w:cs="Times New Roman"/>
+                <w:b/>
+                <w:sz w:val="24"/>
+                <w:szCs w:val="24"/>
+              </w:rPr>
+              <w:t>/</w:t>
             </w:r>
             <w:r>
               <w:rPr>
@@ -13663,7 +15254,25 @@
                 <w:sz w:val="24"/>
                 <w:szCs w:val="24"/>
               </w:rPr>
-              <w:t>//localhost:8080/</w:t>
+              <w:t>//localhost</w:t>
+            </w:r>
+            <w:r>
+              <w:rPr>
+                <w:rFonts w:ascii="Times New Roman" w:hAnsi="Times New Roman" w:cs="Times New Roman"/>
+                <w:b/>
+                <w:sz w:val="24"/>
+                <w:szCs w:val="24"/>
+              </w:rPr>
+              <w:t>:8080/telcopro</w:t>
+            </w:r>
+            <w:r>
+              <w:rPr>
+                <w:rFonts w:ascii="Times New Roman" w:hAnsi="Times New Roman" w:cs="Times New Roman"/>
+                <w:b/>
+                <w:sz w:val="24"/>
+                <w:szCs w:val="24"/>
+              </w:rPr>
+              <w:t>/</w:t>
             </w:r>
             <w:r>
               <w:rPr>
@@ -13790,7 +15399,25 @@
                 <w:sz w:val="24"/>
                 <w:szCs w:val="24"/>
               </w:rPr>
-              <w:t>//localhost:8080/</w:t>
+              <w:t>//localhost</w:t>
+            </w:r>
+            <w:r>
+              <w:rPr>
+                <w:rFonts w:ascii="Times New Roman" w:hAnsi="Times New Roman" w:cs="Times New Roman"/>
+                <w:b/>
+                <w:sz w:val="24"/>
+                <w:szCs w:val="24"/>
+              </w:rPr>
+              <w:t>:8080/telcopro</w:t>
+            </w:r>
+            <w:r>
+              <w:rPr>
+                <w:rFonts w:ascii="Times New Roman" w:hAnsi="Times New Roman" w:cs="Times New Roman"/>
+                <w:b/>
+                <w:sz w:val="24"/>
+                <w:szCs w:val="24"/>
+              </w:rPr>
+              <w:t>/</w:t>
             </w:r>
             <w:r>
               <w:rPr>
@@ -13923,7 +15550,25 @@
                 <w:sz w:val="24"/>
                 <w:szCs w:val="24"/>
               </w:rPr>
-              <w:t>//localhost:8080/</w:t>
+              <w:t>//localhost</w:t>
+            </w:r>
+            <w:r>
+              <w:rPr>
+                <w:rFonts w:ascii="Times New Roman" w:hAnsi="Times New Roman" w:cs="Times New Roman"/>
+                <w:b/>
+                <w:sz w:val="24"/>
+                <w:szCs w:val="24"/>
+              </w:rPr>
+              <w:t>:8080/telcopro</w:t>
+            </w:r>
+            <w:r>
+              <w:rPr>
+                <w:rFonts w:ascii="Times New Roman" w:hAnsi="Times New Roman" w:cs="Times New Roman"/>
+                <w:b/>
+                <w:sz w:val="24"/>
+                <w:szCs w:val="24"/>
+              </w:rPr>
+              <w:t>/</w:t>
             </w:r>
             <w:r>
               <w:rPr>
@@ -14076,7 +15721,25 @@
                 <w:sz w:val="24"/>
                 <w:szCs w:val="24"/>
               </w:rPr>
-              <w:t>//localhost:8080/</w:t>
+              <w:t>//localhost</w:t>
+            </w:r>
+            <w:r>
+              <w:rPr>
+                <w:rFonts w:ascii="Times New Roman" w:hAnsi="Times New Roman" w:cs="Times New Roman"/>
+                <w:b/>
+                <w:sz w:val="24"/>
+                <w:szCs w:val="24"/>
+              </w:rPr>
+              <w:t>:8080/telcopro</w:t>
+            </w:r>
+            <w:r>
+              <w:rPr>
+                <w:rFonts w:ascii="Times New Roman" w:hAnsi="Times New Roman" w:cs="Times New Roman"/>
+                <w:b/>
+                <w:sz w:val="24"/>
+                <w:szCs w:val="24"/>
+              </w:rPr>
+              <w:t>/</w:t>
             </w:r>
             <w:r>
               <w:rPr>
@@ -14133,16 +15796,7 @@
                 <w:sz w:val="24"/>
                 <w:szCs w:val="24"/>
               </w:rPr>
-              <w:t xml:space="preserve">Aucun, l'employé à </w:t>
-            </w:r>
-            <w:r>
-              <w:rPr>
-                <w:rFonts w:ascii="Times New Roman" w:hAnsi="Times New Roman" w:cs="Times New Roman"/>
-                <w:sz w:val="24"/>
-                <w:szCs w:val="24"/>
-              </w:rPr>
-              <w:lastRenderedPageBreak/>
-              <w:t>modifier avec le id nulle, l'employé à sauvegarder avec le id non nulle</w:t>
+              <w:t>Aucun, l'employé à modifier avec le id nulle, l'employé à sauvegarder avec le id non nulle</w:t>
             </w:r>
           </w:p>
         </w:tc>
@@ -14166,17 +15820,7 @@
                 <w:sz w:val="24"/>
                 <w:szCs w:val="24"/>
               </w:rPr>
-              <w:lastRenderedPageBreak/>
-              <w:t xml:space="preserve">Listing, Modification et </w:t>
-            </w:r>
-            <w:r>
-              <w:rPr>
-                <w:rFonts w:ascii="Times New Roman" w:hAnsi="Times New Roman" w:cs="Times New Roman"/>
-                <w:sz w:val="24"/>
-                <w:szCs w:val="24"/>
-              </w:rPr>
-              <w:lastRenderedPageBreak/>
-              <w:t xml:space="preserve">Sauvegarde </w:t>
+              <w:t xml:space="preserve">Listing, Modification et Sauvegarde </w:t>
             </w:r>
             <w:r>
               <w:rPr>
@@ -14219,7 +15863,6 @@
                 <w:sz w:val="24"/>
                 <w:szCs w:val="24"/>
               </w:rPr>
-              <w:lastRenderedPageBreak/>
               <w:t>http:</w:t>
             </w:r>
             <w:r>
@@ -14229,7 +15872,25 @@
                 <w:sz w:val="24"/>
                 <w:szCs w:val="24"/>
               </w:rPr>
-              <w:t>//localhost:8080/</w:t>
+              <w:t>//localhost</w:t>
+            </w:r>
+            <w:r>
+              <w:rPr>
+                <w:rFonts w:ascii="Times New Roman" w:hAnsi="Times New Roman" w:cs="Times New Roman"/>
+                <w:b/>
+                <w:sz w:val="24"/>
+                <w:szCs w:val="24"/>
+              </w:rPr>
+              <w:t>:8080/telcopro</w:t>
+            </w:r>
+            <w:r>
+              <w:rPr>
+                <w:rFonts w:ascii="Times New Roman" w:hAnsi="Times New Roman" w:cs="Times New Roman"/>
+                <w:b/>
+                <w:sz w:val="24"/>
+                <w:szCs w:val="24"/>
+              </w:rPr>
+              <w:t>/</w:t>
             </w:r>
             <w:r>
               <w:rPr>
@@ -14348,16 +16009,26 @@
                 <w:sz w:val="24"/>
                 <w:szCs w:val="24"/>
               </w:rPr>
-              <w:t>http://localhost:8080/</w:t>
-            </w:r>
-            <w:r>
-              <w:rPr>
-                <w:rFonts w:ascii="Times New Roman" w:hAnsi="Times New Roman" w:cs="Times New Roman"/>
-                <w:b/>
-                <w:sz w:val="24"/>
-                <w:szCs w:val="24"/>
-              </w:rPr>
-              <w:t>rh/employees</w:t>
+              <w:lastRenderedPageBreak/>
+              <w:t>http://localhost</w:t>
+            </w:r>
+            <w:r>
+              <w:rPr>
+                <w:rFonts w:ascii="Times New Roman" w:hAnsi="Times New Roman" w:cs="Times New Roman"/>
+                <w:b/>
+                <w:sz w:val="24"/>
+                <w:szCs w:val="24"/>
+              </w:rPr>
+              <w:t>:8080/telcopro</w:t>
+            </w:r>
+            <w:r>
+              <w:rPr>
+                <w:rFonts w:ascii="Times New Roman" w:hAnsi="Times New Roman" w:cs="Times New Roman"/>
+                <w:b/>
+                <w:sz w:val="24"/>
+                <w:szCs w:val="24"/>
+              </w:rPr>
+              <w:t>/rh/employees</w:t>
             </w:r>
             <w:r>
               <w:rPr>
@@ -14522,23 +16193,7 @@
                 <w:sz w:val="24"/>
                 <w:szCs w:val="24"/>
               </w:rPr>
-              <w:t xml:space="preserve">Rechercher des </w:t>
-            </w:r>
-            <w:r>
-              <w:rPr>
-                <w:rFonts w:ascii="Times New Roman" w:hAnsi="Times New Roman" w:cs="Times New Roman"/>
-                <w:sz w:val="24"/>
-                <w:szCs w:val="24"/>
-              </w:rPr>
-              <w:t>employés</w:t>
-            </w:r>
-            <w:r>
-              <w:rPr>
-                <w:rFonts w:ascii="Times New Roman" w:hAnsi="Times New Roman" w:cs="Times New Roman"/>
-                <w:sz w:val="24"/>
-                <w:szCs w:val="24"/>
-              </w:rPr>
-              <w:t xml:space="preserve">  suivant un mot-clé</w:t>
+              <w:t>Rechercher des employés  suivant un mot-clé</w:t>
             </w:r>
           </w:p>
         </w:tc>
@@ -14610,25 +16265,34 @@
                 <w:sz w:val="24"/>
                 <w:szCs w:val="24"/>
               </w:rPr>
-              <w:t>//localhost:8080/</w:t>
-            </w:r>
-            <w:r>
-              <w:rPr>
-                <w:rFonts w:ascii="Times New Roman" w:hAnsi="Times New Roman" w:cs="Times New Roman"/>
-                <w:b/>
-                <w:sz w:val="24"/>
-                <w:szCs w:val="24"/>
-              </w:rPr>
-              <w:t>rh/</w:t>
-            </w:r>
-            <w:r>
-              <w:rPr>
-                <w:rFonts w:ascii="Times New Roman" w:hAnsi="Times New Roman" w:cs="Times New Roman"/>
-                <w:b/>
-                <w:sz w:val="24"/>
-                <w:szCs w:val="24"/>
-              </w:rPr>
-              <w:t>workSpaces</w:t>
+              <w:t>//localhost</w:t>
+            </w:r>
+            <w:r>
+              <w:rPr>
+                <w:rFonts w:ascii="Times New Roman" w:hAnsi="Times New Roman" w:cs="Times New Roman"/>
+                <w:b/>
+                <w:sz w:val="24"/>
+                <w:szCs w:val="24"/>
+              </w:rPr>
+              <w:t>:8080/telcopro</w:t>
+            </w:r>
+            <w:r>
+              <w:rPr>
+                <w:rFonts w:ascii="Times New Roman" w:hAnsi="Times New Roman" w:cs="Times New Roman"/>
+                <w:b/>
+                <w:sz w:val="24"/>
+                <w:szCs w:val="24"/>
+              </w:rPr>
+              <w:t>/</w:t>
+            </w:r>
+            <w:r>
+              <w:rPr>
+                <w:rFonts w:ascii="Times New Roman" w:hAnsi="Times New Roman" w:cs="Times New Roman"/>
+                <w:b/>
+                <w:sz w:val="24"/>
+                <w:szCs w:val="24"/>
+              </w:rPr>
+              <w:t>rh/workSpaces</w:t>
             </w:r>
           </w:p>
         </w:tc>
@@ -14676,15 +16340,7 @@
                 <w:sz w:val="24"/>
                 <w:szCs w:val="24"/>
               </w:rPr>
-              <w:t xml:space="preserve">Aucun, </w:t>
-            </w:r>
-            <w:r>
-              <w:rPr>
-                <w:rFonts w:ascii="Times New Roman" w:hAnsi="Times New Roman" w:cs="Times New Roman"/>
-                <w:sz w:val="24"/>
-                <w:szCs w:val="24"/>
-              </w:rPr>
-              <w:t xml:space="preserve">le </w:t>
+              <w:t xml:space="preserve">Aucun, le </w:t>
             </w:r>
             <w:proofErr w:type="spellStart"/>
             <w:r>
@@ -14702,15 +16358,7 @@
                 <w:sz w:val="24"/>
                 <w:szCs w:val="24"/>
               </w:rPr>
-              <w:t xml:space="preserve"> à modifier avec le id nulle, </w:t>
-            </w:r>
-            <w:r>
-              <w:rPr>
-                <w:rFonts w:ascii="Times New Roman" w:hAnsi="Times New Roman" w:cs="Times New Roman"/>
-                <w:sz w:val="24"/>
-                <w:szCs w:val="24"/>
-              </w:rPr>
-              <w:t xml:space="preserve">le </w:t>
+              <w:t xml:space="preserve"> à modifier avec le id nulle, le </w:t>
             </w:r>
             <w:proofErr w:type="spellStart"/>
             <w:r>
@@ -14799,7 +16447,7 @@
                 <w:szCs w:val="24"/>
                 <w:lang w:val="en-US"/>
               </w:rPr>
-              <w:t>http://localhost:8080/rh/</w:t>
+              <w:t>http://localhost</w:t>
             </w:r>
             <w:r>
               <w:rPr>
@@ -14809,7 +16457,17 @@
                 <w:szCs w:val="24"/>
                 <w:lang w:val="en-US"/>
               </w:rPr>
-              <w:t xml:space="preserve"> </w:t>
+              <w:t>:8080/telcopro</w:t>
+            </w:r>
+            <w:r>
+              <w:rPr>
+                <w:rFonts w:ascii="Times New Roman" w:hAnsi="Times New Roman" w:cs="Times New Roman"/>
+                <w:b/>
+                <w:sz w:val="24"/>
+                <w:szCs w:val="24"/>
+                <w:lang w:val="en-US"/>
+              </w:rPr>
+              <w:t xml:space="preserve">/rh/ </w:t>
             </w:r>
             <w:proofErr w:type="spellStart"/>
             <w:r>
@@ -14831,17 +16489,7 @@
                 <w:szCs w:val="24"/>
                 <w:lang w:val="en-US"/>
               </w:rPr>
-              <w:t xml:space="preserve"> </w:t>
-            </w:r>
-            <w:r>
-              <w:rPr>
-                <w:rFonts w:ascii="Times New Roman" w:hAnsi="Times New Roman" w:cs="Times New Roman"/>
-                <w:b/>
-                <w:sz w:val="24"/>
-                <w:szCs w:val="24"/>
-                <w:lang w:val="en-US"/>
-              </w:rPr>
-              <w:t>/{id}</w:t>
+              <w:t xml:space="preserve"> /{id}</w:t>
             </w:r>
           </w:p>
         </w:tc>
@@ -14889,15 +16537,7 @@
                 <w:sz w:val="24"/>
                 <w:szCs w:val="24"/>
               </w:rPr>
-              <w:t>L'id d</w:t>
-            </w:r>
-            <w:r>
-              <w:rPr>
-                <w:rFonts w:ascii="Times New Roman" w:hAnsi="Times New Roman" w:cs="Times New Roman"/>
-                <w:sz w:val="24"/>
-                <w:szCs w:val="24"/>
-              </w:rPr>
-              <w:t xml:space="preserve">u </w:t>
+              <w:t xml:space="preserve">L'id du </w:t>
             </w:r>
             <w:proofErr w:type="spellStart"/>
             <w:r>
@@ -14989,7 +16629,7 @@
                 <w:szCs w:val="24"/>
                 <w:lang w:val="en-US"/>
               </w:rPr>
-              <w:t>http://localhost:8080/rh/</w:t>
+              <w:t>http://localhost</w:t>
             </w:r>
             <w:r>
               <w:rPr>
@@ -14999,7 +16639,17 @@
                 <w:szCs w:val="24"/>
                 <w:lang w:val="en-US"/>
               </w:rPr>
-              <w:t xml:space="preserve"> </w:t>
+              <w:t>:8080/telcopro</w:t>
+            </w:r>
+            <w:r>
+              <w:rPr>
+                <w:rFonts w:ascii="Times New Roman" w:hAnsi="Times New Roman" w:cs="Times New Roman"/>
+                <w:b/>
+                <w:sz w:val="24"/>
+                <w:szCs w:val="24"/>
+                <w:lang w:val="en-US"/>
+              </w:rPr>
+              <w:t xml:space="preserve">/rh/ </w:t>
             </w:r>
             <w:proofErr w:type="spellStart"/>
             <w:r>
@@ -15021,17 +16671,7 @@
                 <w:szCs w:val="24"/>
                 <w:lang w:val="en-US"/>
               </w:rPr>
-              <w:t xml:space="preserve"> </w:t>
-            </w:r>
-            <w:r>
-              <w:rPr>
-                <w:rFonts w:ascii="Times New Roman" w:hAnsi="Times New Roman" w:cs="Times New Roman"/>
-                <w:b/>
-                <w:sz w:val="24"/>
-                <w:szCs w:val="24"/>
-                <w:lang w:val="en-US"/>
-              </w:rPr>
-              <w:t>/search</w:t>
+              <w:t xml:space="preserve"> /search</w:t>
             </w:r>
           </w:p>
         </w:tc>
@@ -15655,7 +17295,25 @@
                 <w:sz w:val="24"/>
                 <w:szCs w:val="24"/>
               </w:rPr>
-              <w:t>http://localhost:8080/stocks</w:t>
+              <w:t>http://localhost</w:t>
+            </w:r>
+            <w:r>
+              <w:rPr>
+                <w:rFonts w:ascii="Times New Roman" w:hAnsi="Times New Roman" w:cs="Times New Roman"/>
+                <w:b/>
+                <w:sz w:val="24"/>
+                <w:szCs w:val="24"/>
+              </w:rPr>
+              <w:t>:8080/telcopro</w:t>
+            </w:r>
+            <w:r>
+              <w:rPr>
+                <w:rFonts w:ascii="Times New Roman" w:hAnsi="Times New Roman" w:cs="Times New Roman"/>
+                <w:b/>
+                <w:sz w:val="24"/>
+                <w:szCs w:val="24"/>
+              </w:rPr>
+              <w:t>/stocks</w:t>
             </w:r>
             <w:r>
               <w:rPr>
@@ -15721,39 +17379,7 @@
                 <w:sz w:val="24"/>
                 <w:szCs w:val="24"/>
               </w:rPr>
-              <w:t xml:space="preserve">Aucun, </w:t>
-            </w:r>
-            <w:r>
-              <w:rPr>
-                <w:rFonts w:ascii="Times New Roman" w:hAnsi="Times New Roman" w:cs="Times New Roman"/>
-                <w:sz w:val="24"/>
-                <w:szCs w:val="24"/>
-              </w:rPr>
-              <w:t>le point de vente</w:t>
-            </w:r>
-            <w:r>
-              <w:rPr>
-                <w:rFonts w:ascii="Times New Roman" w:hAnsi="Times New Roman" w:cs="Times New Roman"/>
-                <w:sz w:val="24"/>
-                <w:szCs w:val="24"/>
-              </w:rPr>
-              <w:t xml:space="preserve"> à modifier avec le id nulle, </w:t>
-            </w:r>
-            <w:r>
-              <w:rPr>
-                <w:rFonts w:ascii="Times New Roman" w:hAnsi="Times New Roman" w:cs="Times New Roman"/>
-                <w:sz w:val="24"/>
-                <w:szCs w:val="24"/>
-              </w:rPr>
-              <w:t>le point de vente</w:t>
-            </w:r>
-            <w:r>
-              <w:rPr>
-                <w:rFonts w:ascii="Times New Roman" w:hAnsi="Times New Roman" w:cs="Times New Roman"/>
-                <w:sz w:val="24"/>
-                <w:szCs w:val="24"/>
-              </w:rPr>
-              <w:t xml:space="preserve"> à sauvegarder avec le id non nulle</w:t>
+              <w:t>Aucun, le point de vente à modifier avec le id nulle, le point de vente à sauvegarder avec le id non nulle</w:t>
             </w:r>
           </w:p>
         </w:tc>
@@ -15777,15 +17403,7 @@
                 <w:sz w:val="24"/>
                 <w:szCs w:val="24"/>
               </w:rPr>
-              <w:t xml:space="preserve">Listing, Modification et Sauvegarde </w:t>
-            </w:r>
-            <w:r>
-              <w:rPr>
-                <w:rFonts w:ascii="Times New Roman" w:hAnsi="Times New Roman" w:cs="Times New Roman"/>
-                <w:sz w:val="24"/>
-                <w:szCs w:val="24"/>
-              </w:rPr>
-              <w:t>des points de vente</w:t>
+              <w:t>Listing, Modification et Sauvegarde des points de vente</w:t>
             </w:r>
           </w:p>
         </w:tc>
@@ -15814,8 +17432,7 @@
                 <w:szCs w:val="24"/>
                 <w:lang w:val="en-US"/>
               </w:rPr>
-              <w:lastRenderedPageBreak/>
-              <w:t>http://localhost:8080/stocks/</w:t>
+              <w:t>http://localhost</w:t>
             </w:r>
             <w:r>
               <w:rPr>
@@ -15825,7 +17442,7 @@
                 <w:szCs w:val="24"/>
                 <w:lang w:val="en-US"/>
               </w:rPr>
-              <w:t xml:space="preserve"> points-of-sale </w:t>
+              <w:t>:8080/telcopro</w:t>
             </w:r>
             <w:r>
               <w:rPr>
@@ -15835,7 +17452,7 @@
                 <w:szCs w:val="24"/>
                 <w:lang w:val="en-US"/>
               </w:rPr>
-              <w:t>/{id}</w:t>
+              <w:t>/stocks/ points-of-sale /{id}</w:t>
             </w:r>
           </w:p>
         </w:tc>
@@ -15883,23 +17500,7 @@
                 <w:sz w:val="24"/>
                 <w:szCs w:val="24"/>
               </w:rPr>
-              <w:t>L'id d</w:t>
-            </w:r>
-            <w:r>
-              <w:rPr>
-                <w:rFonts w:ascii="Times New Roman" w:hAnsi="Times New Roman" w:cs="Times New Roman"/>
-                <w:sz w:val="24"/>
-                <w:szCs w:val="24"/>
-              </w:rPr>
-              <w:t>u  point de vente</w:t>
-            </w:r>
-            <w:r>
-              <w:rPr>
-                <w:rFonts w:ascii="Times New Roman" w:hAnsi="Times New Roman" w:cs="Times New Roman"/>
-                <w:sz w:val="24"/>
-                <w:szCs w:val="24"/>
-              </w:rPr>
-              <w:t xml:space="preserve"> en question</w:t>
+              <w:t>L'id du  point de vente en question</w:t>
             </w:r>
           </w:p>
         </w:tc>
@@ -15960,7 +17561,7 @@
                 <w:szCs w:val="24"/>
                 <w:lang w:val="en-US"/>
               </w:rPr>
-              <w:t>http://localhost:8080/stocks/</w:t>
+              <w:t>http://localhost</w:t>
             </w:r>
             <w:r>
               <w:rPr>
@@ -15970,7 +17571,7 @@
                 <w:szCs w:val="24"/>
                 <w:lang w:val="en-US"/>
               </w:rPr>
-              <w:t xml:space="preserve"> points-of-sale </w:t>
+              <w:t>:8080/telcopro</w:t>
             </w:r>
             <w:r>
               <w:rPr>
@@ -15980,7 +17581,7 @@
                 <w:szCs w:val="24"/>
                 <w:lang w:val="en-US"/>
               </w:rPr>
-              <w:t>/search</w:t>
+              <w:t>/stocks/ points-of-sale /search</w:t>
             </w:r>
           </w:p>
         </w:tc>
@@ -16127,23 +17728,7 @@
                 <w:sz w:val="24"/>
                 <w:szCs w:val="24"/>
               </w:rPr>
-              <w:t xml:space="preserve">Rechercher des </w:t>
-            </w:r>
-            <w:r>
-              <w:rPr>
-                <w:rFonts w:ascii="Times New Roman" w:hAnsi="Times New Roman" w:cs="Times New Roman"/>
-                <w:sz w:val="24"/>
-                <w:szCs w:val="24"/>
-              </w:rPr>
-              <w:t>points de vente</w:t>
-            </w:r>
-            <w:r>
-              <w:rPr>
-                <w:rFonts w:ascii="Times New Roman" w:hAnsi="Times New Roman" w:cs="Times New Roman"/>
-                <w:sz w:val="24"/>
-                <w:szCs w:val="24"/>
-              </w:rPr>
-              <w:t xml:space="preserve">  suivant un mot-clé</w:t>
+              <w:t>Rechercher des points de vente  suivant un mot-clé</w:t>
             </w:r>
           </w:p>
         </w:tc>
@@ -17384,6 +18969,7 @@
   <w:style w:type="character" w:default="1" w:styleId="Policepardfaut">
     <w:name w:val="Default Paragraph Font"/>
     <w:uiPriority w:val="1"/>
+    <w:semiHidden/>
     <w:unhideWhenUsed/>
   </w:style>
   <w:style w:type="table" w:default="1" w:styleId="TableauNormal">
@@ -17822,7 +19408,7 @@
   <a:extraClrSchemeLst/>
   <a:extLst>
     <a:ext uri="{05A4C25C-085E-4340-85A3-A5531E510DB2}">
-      <thm15:themeFamily xmlns:thm15="http://schemas.microsoft.com/office/thememl/2012/main" xmlns="" name="Office Theme" id="{62F939B6-93AF-4DB8-9C6B-D6C7DFDC589F}" vid="{4A3C46E8-61CC-4603-A589-7422A47A8E4A}"/>
+      <thm15:themeFamily xmlns="" xmlns:thm15="http://schemas.microsoft.com/office/thememl/2012/main" name="Office Theme" id="{62F939B6-93AF-4DB8-9C6B-D6C7DFDC589F}" vid="{4A3C46E8-61CC-4603-A589-7422A47A8E4A}"/>
     </a:ext>
   </a:extLst>
 </a:theme>

</xml_diff>